<commit_message>
add screenshots, update README.md and documents/Solution - Magazine website - my first Drupal website.docx
</commit_message>
<xml_diff>
--- a/documents/Solution - Magazine website - my first Drupal website.docx
+++ b/documents/Solution - Magazine website - my first Drupal website.docx
@@ -1,6 +1,6 @@
 
 <file path=word/document.xml><?xml version="1.0" encoding="utf-8"?>
-<w:document xmlns:wpc="http://schemas.microsoft.com/office/word/2010/wordprocessingCanvas" xmlns:cx="http://schemas.microsoft.com/office/drawing/2014/chartex" xmlns:cx1="http://schemas.microsoft.com/office/drawing/2015/9/8/chartex" xmlns:cx2="http://schemas.microsoft.com/office/drawing/2015/10/21/chartex" xmlns:cx3="http://schemas.microsoft.com/office/drawing/2016/5/9/chartex" xmlns:cx4="http://schemas.microsoft.com/office/drawing/2016/5/10/chartex" xmlns:cx5="http://schemas.microsoft.com/office/drawing/2016/5/11/chartex" xmlns:cx6="http://schemas.microsoft.com/office/drawing/2016/5/12/chartex" xmlns:cx7="http://schemas.microsoft.com/office/drawing/2016/5/13/chartex" xmlns:cx8="http://schemas.microsoft.com/office/drawing/2016/5/14/chartex" xmlns:mc="http://schemas.openxmlformats.org/markup-compatibility/2006" xmlns:aink="http://schemas.microsoft.com/office/drawing/2016/ink" xmlns:am3d="http://schemas.microsoft.com/office/drawing/2017/model3d" xmlns:o="urn:schemas-microsoft-com:office:office" xmlns:r="http://schemas.openxmlformats.org/officeDocument/2006/relationships" xmlns:m="http://schemas.openxmlformats.org/officeDocument/2006/math" xmlns:v="urn:schemas-microsoft-com:vml" xmlns:wp14="http://schemas.microsoft.com/office/word/2010/wordprocessingDrawing" xmlns:wp="http://schemas.openxmlformats.org/drawingml/2006/wordprocessingDrawing" xmlns:w10="urn:schemas-microsoft-com:office:word" xmlns:w="http://schemas.openxmlformats.org/wordprocessingml/2006/main" xmlns:w14="http://schemas.microsoft.com/office/word/2010/wordml" xmlns:w15="http://schemas.microsoft.com/office/word/2012/wordml" xmlns:w16cid="http://schemas.microsoft.com/office/word/2016/wordml/cid" xmlns:w16se="http://schemas.microsoft.com/office/word/2015/wordml/symex" xmlns:wpg="http://schemas.microsoft.com/office/word/2010/wordprocessingGroup" xmlns:wpi="http://schemas.microsoft.com/office/word/2010/wordprocessingInk" xmlns:wne="http://schemas.microsoft.com/office/word/2006/wordml" xmlns:wps="http://schemas.microsoft.com/office/word/2010/wordprocessingShape" mc:Ignorable="w14 w15 w16se w16cid wp14">
+<w:document xmlns:ve="http://schemas.openxmlformats.org/markup-compatibility/2006" xmlns:o="urn:schemas-microsoft-com:office:office" xmlns:r="http://schemas.openxmlformats.org/officeDocument/2006/relationships" xmlns:m="http://schemas.openxmlformats.org/officeDocument/2006/math" xmlns:v="urn:schemas-microsoft-com:vml" xmlns:wp="http://schemas.openxmlformats.org/drawingml/2006/wordprocessingDrawing" xmlns:w10="urn:schemas-microsoft-com:office:word" xmlns:w="http://schemas.openxmlformats.org/wordprocessingml/2006/main" xmlns:wne="http://schemas.microsoft.com/office/word/2006/wordml">
   <w:body>
     <w:p>
       <w:pPr>
@@ -16,7 +16,23 @@
           <w:b/>
           <w:sz w:val="18"/>
         </w:rPr>
-        <w:t>My First Drupal Website</w:t>
+        <w:t xml:space="preserve">My First </w:t>
+      </w:r>
+      <w:proofErr w:type="spellStart"/>
+      <w:r>
+        <w:rPr>
+          <w:b/>
+          <w:sz w:val="18"/>
+        </w:rPr>
+        <w:t>Drupal</w:t>
+      </w:r>
+      <w:proofErr w:type="spellEnd"/>
+      <w:r>
+        <w:rPr>
+          <w:b/>
+          <w:sz w:val="18"/>
+        </w:rPr>
+        <w:t xml:space="preserve"> Website</w:t>
       </w:r>
     </w:p>
     <w:p>
@@ -31,11 +47,19 @@
           <w:sz w:val="12"/>
         </w:rPr>
       </w:pPr>
+      <w:proofErr w:type="gramStart"/>
       <w:r>
         <w:rPr>
           <w:sz w:val="12"/>
         </w:rPr>
-        <w:t xml:space="preserve">magazine website, where we will publish articles and events. </w:t>
+        <w:t>magazine</w:t>
+      </w:r>
+      <w:proofErr w:type="gramEnd"/>
+      <w:r>
+        <w:rPr>
+          <w:sz w:val="12"/>
+        </w:rPr>
+        <w:t xml:space="preserve"> website, where we will publish articles and events. </w:t>
       </w:r>
     </w:p>
     <w:p>
@@ -88,11 +112,19 @@
           <w:sz w:val="12"/>
         </w:rPr>
       </w:pPr>
+      <w:proofErr w:type="gramStart"/>
       <w:r>
         <w:rPr>
           <w:sz w:val="12"/>
         </w:rPr>
-        <w:t xml:space="preserve">a separate page for each articles’ category – Sports, Health, Fashion. </w:t>
+        <w:t>a</w:t>
+      </w:r>
+      <w:proofErr w:type="gramEnd"/>
+      <w:r>
+        <w:rPr>
+          <w:sz w:val="12"/>
+        </w:rPr>
+        <w:t xml:space="preserve"> separate page for each articles’ category – Sports, Health, Fashion. </w:t>
       </w:r>
     </w:p>
     <w:p>
@@ -221,11 +253,19 @@
           <w:sz w:val="12"/>
         </w:rPr>
       </w:pPr>
+      <w:proofErr w:type="gramStart"/>
       <w:r>
         <w:rPr>
           <w:sz w:val="12"/>
         </w:rPr>
-        <w:t xml:space="preserve">finally create &amp; publish some real content (articles &amp; events). </w:t>
+        <w:t>finally</w:t>
+      </w:r>
+      <w:proofErr w:type="gramEnd"/>
+      <w:r>
+        <w:rPr>
+          <w:sz w:val="12"/>
+        </w:rPr>
+        <w:t xml:space="preserve"> create &amp; publish some real content (articles &amp; events). </w:t>
       </w:r>
     </w:p>
     <w:p>
@@ -291,25 +331,53 @@
           <w:sz w:val="16"/>
           <w:szCs w:val="16"/>
         </w:rPr>
-        <w:t xml:space="preserve">Install Drupal 8 </w:t>
-      </w:r>
-    </w:p>
-    <w:p>
-      <w:pPr>
-        <w:spacing w:after="0"/>
-        <w:rPr>
-          <w:i/>
-          <w:sz w:val="16"/>
-          <w:szCs w:val="16"/>
-        </w:rPr>
-      </w:pPr>
-      <w:r>
-        <w:rPr>
-          <w:i/>
-          <w:sz w:val="16"/>
-          <w:szCs w:val="16"/>
-        </w:rPr>
-        <w:t xml:space="preserve">Acquia Dev Desktop 2 =&gt; </w:t>
+        <w:t xml:space="preserve">Install </w:t>
+      </w:r>
+      <w:proofErr w:type="spellStart"/>
+      <w:r>
+        <w:rPr>
+          <w:b/>
+          <w:sz w:val="16"/>
+          <w:szCs w:val="16"/>
+        </w:rPr>
+        <w:t>Drupal</w:t>
+      </w:r>
+      <w:proofErr w:type="spellEnd"/>
+      <w:r>
+        <w:rPr>
+          <w:b/>
+          <w:sz w:val="16"/>
+          <w:szCs w:val="16"/>
+        </w:rPr>
+        <w:t xml:space="preserve"> 8 </w:t>
+      </w:r>
+    </w:p>
+    <w:p>
+      <w:pPr>
+        <w:spacing w:after="0"/>
+        <w:rPr>
+          <w:i/>
+          <w:sz w:val="16"/>
+          <w:szCs w:val="16"/>
+        </w:rPr>
+      </w:pPr>
+      <w:proofErr w:type="spellStart"/>
+      <w:r>
+        <w:rPr>
+          <w:i/>
+          <w:sz w:val="16"/>
+          <w:szCs w:val="16"/>
+        </w:rPr>
+        <w:t>Acquia</w:t>
+      </w:r>
+      <w:proofErr w:type="spellEnd"/>
+      <w:r>
+        <w:rPr>
+          <w:i/>
+          <w:sz w:val="16"/>
+          <w:szCs w:val="16"/>
+        </w:rPr>
+        <w:t xml:space="preserve"> Dev Desktop 2 =&gt; </w:t>
       </w:r>
       <w:r>
         <w:rPr>
@@ -325,7 +393,25 @@
           <w:sz w:val="16"/>
           <w:szCs w:val="16"/>
         </w:rPr>
-        <w:t>tart from scratch, I don’t have an existing Drupal site</w:t>
+        <w:t xml:space="preserve">tart from scratch, I don’t have an existing </w:t>
+      </w:r>
+      <w:proofErr w:type="spellStart"/>
+      <w:r>
+        <w:rPr>
+          <w:i/>
+          <w:sz w:val="16"/>
+          <w:szCs w:val="16"/>
+        </w:rPr>
+        <w:t>Drupal</w:t>
+      </w:r>
+      <w:proofErr w:type="spellEnd"/>
+      <w:r>
+        <w:rPr>
+          <w:i/>
+          <w:sz w:val="16"/>
+          <w:szCs w:val="16"/>
+        </w:rPr>
+        <w:t xml:space="preserve"> site</w:t>
       </w:r>
       <w:r>
         <w:rPr>
@@ -341,7 +427,25 @@
           <w:sz w:val="16"/>
           <w:szCs w:val="16"/>
         </w:rPr>
-        <w:t xml:space="preserve">=&gt; Drupal </w:t>
+        <w:t xml:space="preserve">=&gt; </w:t>
+      </w:r>
+      <w:proofErr w:type="spellStart"/>
+      <w:r>
+        <w:rPr>
+          <w:i/>
+          <w:sz w:val="16"/>
+          <w:szCs w:val="16"/>
+        </w:rPr>
+        <w:t>Drupal</w:t>
+      </w:r>
+      <w:proofErr w:type="spellEnd"/>
+      <w:r>
+        <w:rPr>
+          <w:i/>
+          <w:sz w:val="16"/>
+          <w:szCs w:val="16"/>
+        </w:rPr>
+        <w:t xml:space="preserve"> </w:t>
       </w:r>
       <w:r>
         <w:rPr>
@@ -358,7 +462,16 @@
           <w:sz w:val="16"/>
           <w:szCs w:val="16"/>
         </w:rPr>
-        <w:t>=&gt; Install =&gt; chan</w:t>
+        <w:t xml:space="preserve">=&gt; Install =&gt; </w:t>
+      </w:r>
+      <w:proofErr w:type="gramStart"/>
+      <w:r>
+        <w:rPr>
+          <w:i/>
+          <w:sz w:val="16"/>
+          <w:szCs w:val="16"/>
+        </w:rPr>
+        <w:t>chan</w:t>
       </w:r>
       <w:r>
         <w:rPr>
@@ -374,7 +487,16 @@
           <w:sz w:val="16"/>
           <w:szCs w:val="16"/>
         </w:rPr>
-        <w:t>(Local codebase folder &amp;</w:t>
+        <w:t>(</w:t>
+      </w:r>
+      <w:proofErr w:type="gramEnd"/>
+      <w:r>
+        <w:rPr>
+          <w:i/>
+          <w:sz w:val="16"/>
+          <w:szCs w:val="16"/>
+        </w:rPr>
+        <w:t>Local codebase folder &amp;</w:t>
       </w:r>
       <w:r>
         <w:rPr>
@@ -519,6 +641,7 @@
         </w:rPr>
         <w:t xml:space="preserve">Configure site: Site Name – </w:t>
       </w:r>
+      <w:proofErr w:type="spellStart"/>
       <w:r>
         <w:rPr>
           <w:b/>
@@ -526,8 +649,9 @@
           <w:sz w:val="16"/>
           <w:szCs w:val="16"/>
         </w:rPr>
-        <w:t xml:space="preserve">Drupal 8 </w:t>
-      </w:r>
+        <w:t>Drupal</w:t>
+      </w:r>
+      <w:proofErr w:type="spellEnd"/>
       <w:r>
         <w:rPr>
           <w:b/>
@@ -535,6 +659,15 @@
           <w:sz w:val="16"/>
           <w:szCs w:val="16"/>
         </w:rPr>
+        <w:t xml:space="preserve"> 8 </w:t>
+      </w:r>
+      <w:r>
+        <w:rPr>
+          <w:b/>
+          <w:i/>
+          <w:sz w:val="16"/>
+          <w:szCs w:val="16"/>
+        </w:rPr>
         <w:t>Magazine 1</w:t>
       </w:r>
       <w:r>
@@ -567,15 +700,51 @@
           <w:sz w:val="16"/>
           <w:szCs w:val="16"/>
         </w:rPr>
-        <w:t xml:space="preserve"> username: PePsi p: </w:t>
-      </w:r>
-      <w:r>
-        <w:rPr>
-          <w:i/>
-          <w:sz w:val="16"/>
-          <w:szCs w:val="16"/>
-        </w:rPr>
-        <w:t>m***k</w:t>
+        <w:t xml:space="preserve"> username: </w:t>
+      </w:r>
+      <w:proofErr w:type="spellStart"/>
+      <w:r>
+        <w:rPr>
+          <w:i/>
+          <w:sz w:val="16"/>
+          <w:szCs w:val="16"/>
+        </w:rPr>
+        <w:t>PePsi</w:t>
+      </w:r>
+      <w:proofErr w:type="spellEnd"/>
+      <w:r>
+        <w:rPr>
+          <w:i/>
+          <w:sz w:val="16"/>
+          <w:szCs w:val="16"/>
+        </w:rPr>
+        <w:t xml:space="preserve"> p: </w:t>
+      </w:r>
+      <w:r>
+        <w:rPr>
+          <w:i/>
+          <w:sz w:val="16"/>
+          <w:szCs w:val="16"/>
+          <w:lang w:val="bg-BG"/>
+        </w:rPr>
+        <w:t>*</w:t>
+      </w:r>
+      <w:r>
+        <w:rPr>
+          <w:i/>
+          <w:sz w:val="16"/>
+          <w:szCs w:val="16"/>
+        </w:rPr>
+        <w:t>***</w:t>
+      </w:r>
+      <w:r>
+        <w:rPr>
+          <w:i/>
+          <w:sz w:val="16"/>
+          <w:szCs w:val="16"/>
+          <w:lang w:val="bg-BG"/>
+        </w:rPr>
+        <w:t>*</w:t>
       </w:r>
       <w:r>
         <w:rPr>
@@ -1072,14 +1241,94 @@
           <w:sz w:val="16"/>
           <w:szCs w:val="16"/>
         </w:rPr>
-        <w:t>Reading Time (Вре</w:t>
-      </w:r>
-      <w:r>
-        <w:rPr>
-          <w:sz w:val="16"/>
-          <w:szCs w:val="16"/>
-        </w:rPr>
-        <w:t xml:space="preserve">ме за прочитане на статията); </w:t>
+        <w:t>Reading Time (</w:t>
+      </w:r>
+      <w:proofErr w:type="spellStart"/>
+      <w:r>
+        <w:rPr>
+          <w:sz w:val="16"/>
+          <w:szCs w:val="16"/>
+        </w:rPr>
+        <w:t>Вре</w:t>
+      </w:r>
+      <w:r>
+        <w:rPr>
+          <w:sz w:val="16"/>
+          <w:szCs w:val="16"/>
+        </w:rPr>
+        <w:t>ме</w:t>
+      </w:r>
+      <w:proofErr w:type="spellEnd"/>
+      <w:r>
+        <w:rPr>
+          <w:sz w:val="16"/>
+          <w:szCs w:val="16"/>
+        </w:rPr>
+        <w:t xml:space="preserve"> </w:t>
+      </w:r>
+      <w:proofErr w:type="spellStart"/>
+      <w:r>
+        <w:rPr>
+          <w:sz w:val="16"/>
+          <w:szCs w:val="16"/>
+        </w:rPr>
+        <w:t>за</w:t>
+      </w:r>
+      <w:proofErr w:type="spellEnd"/>
+      <w:r>
+        <w:rPr>
+          <w:sz w:val="16"/>
+          <w:szCs w:val="16"/>
+        </w:rPr>
+        <w:t xml:space="preserve"> </w:t>
+      </w:r>
+      <w:proofErr w:type="spellStart"/>
+      <w:r>
+        <w:rPr>
+          <w:sz w:val="16"/>
+          <w:szCs w:val="16"/>
+        </w:rPr>
+        <w:t>прочитане</w:t>
+      </w:r>
+      <w:proofErr w:type="spellEnd"/>
+      <w:r>
+        <w:rPr>
+          <w:sz w:val="16"/>
+          <w:szCs w:val="16"/>
+        </w:rPr>
+        <w:t xml:space="preserve"> </w:t>
+      </w:r>
+      <w:proofErr w:type="spellStart"/>
+      <w:r>
+        <w:rPr>
+          <w:sz w:val="16"/>
+          <w:szCs w:val="16"/>
+        </w:rPr>
+        <w:t>на</w:t>
+      </w:r>
+      <w:proofErr w:type="spellEnd"/>
+      <w:r>
+        <w:rPr>
+          <w:sz w:val="16"/>
+          <w:szCs w:val="16"/>
+        </w:rPr>
+        <w:t xml:space="preserve"> </w:t>
+      </w:r>
+      <w:proofErr w:type="spellStart"/>
+      <w:r>
+        <w:rPr>
+          <w:sz w:val="16"/>
+          <w:szCs w:val="16"/>
+        </w:rPr>
+        <w:t>статията</w:t>
+      </w:r>
+      <w:proofErr w:type="spellEnd"/>
+      <w:r>
+        <w:rPr>
+          <w:sz w:val="16"/>
+          <w:szCs w:val="16"/>
+        </w:rPr>
+        <w:t xml:space="preserve">); </w:t>
       </w:r>
     </w:p>
     <w:p>
@@ -1907,7 +2156,25 @@
           <w:szCs w:val="16"/>
         </w:rPr>
         <w:br/>
-        <w:t>Publishing options =&gt; check Create new revision – means that every time a node is edited a new version will be created and Drupal will track that for us</w:t>
+        <w:t xml:space="preserve">Publishing options =&gt; check Create new revision – means that every time a node is edited a new version will be created and </w:t>
+      </w:r>
+      <w:proofErr w:type="spellStart"/>
+      <w:r>
+        <w:rPr>
+          <w:i/>
+          <w:sz w:val="16"/>
+          <w:szCs w:val="16"/>
+        </w:rPr>
+        <w:t>Drupal</w:t>
+      </w:r>
+      <w:proofErr w:type="spellEnd"/>
+      <w:r>
+        <w:rPr>
+          <w:i/>
+          <w:sz w:val="16"/>
+          <w:szCs w:val="16"/>
+        </w:rPr>
+        <w:t xml:space="preserve"> will track that for us</w:t>
       </w:r>
       <w:r>
         <w:rPr>
@@ -1985,7 +2252,25 @@
           <w:sz w:val="16"/>
           <w:szCs w:val="16"/>
         </w:rPr>
-        <w:t>” =&gt; Save settings</w:t>
+        <w:t xml:space="preserve">” =&gt; </w:t>
+      </w:r>
+      <w:proofErr w:type="gramStart"/>
+      <w:r>
+        <w:rPr>
+          <w:i/>
+          <w:sz w:val="16"/>
+          <w:szCs w:val="16"/>
+        </w:rPr>
+        <w:t>Save</w:t>
+      </w:r>
+      <w:proofErr w:type="gramEnd"/>
+      <w:r>
+        <w:rPr>
+          <w:i/>
+          <w:sz w:val="16"/>
+          <w:szCs w:val="16"/>
+        </w:rPr>
+        <w:t xml:space="preserve"> settings</w:t>
       </w:r>
     </w:p>
     <w:p>
@@ -2097,13 +2382,23 @@
         </w:rPr>
         <w:br/>
       </w:r>
-      <w:r>
-        <w:rPr>
-          <w:i/>
-          <w:sz w:val="16"/>
-          <w:szCs w:val="16"/>
-        </w:rPr>
-        <w:t xml:space="preserve">analogic </w:t>
+      <w:proofErr w:type="spellStart"/>
+      <w:r>
+        <w:rPr>
+          <w:i/>
+          <w:sz w:val="16"/>
+          <w:szCs w:val="16"/>
+        </w:rPr>
+        <w:t>analogic</w:t>
+      </w:r>
+      <w:proofErr w:type="spellEnd"/>
+      <w:r>
+        <w:rPr>
+          <w:i/>
+          <w:sz w:val="16"/>
+          <w:szCs w:val="16"/>
+        </w:rPr>
+        <w:t xml:space="preserve"> </w:t>
       </w:r>
       <w:r>
         <w:rPr>
@@ -2184,7 +2479,55 @@
           <w:sz w:val="16"/>
           <w:szCs w:val="16"/>
         </w:rPr>
-        <w:t xml:space="preserve">Events -&gt; path: /events . Get only Title, Image and Date fields. Sort the events by Date field – the most recent one should be at the top (Choose the correct one between Asc &amp; Desc); </w:t>
+        <w:t>Events -&gt; path: /</w:t>
+      </w:r>
+      <w:proofErr w:type="gramStart"/>
+      <w:r>
+        <w:rPr>
+          <w:sz w:val="16"/>
+          <w:szCs w:val="16"/>
+        </w:rPr>
+        <w:t>events .</w:t>
+      </w:r>
+      <w:proofErr w:type="gramEnd"/>
+      <w:r>
+        <w:rPr>
+          <w:sz w:val="16"/>
+          <w:szCs w:val="16"/>
+        </w:rPr>
+        <w:t xml:space="preserve"> Get only Title, Image and Date fields. Sort the events by Date field – the most recent one should be at the top (Choose the correct one between </w:t>
+      </w:r>
+      <w:proofErr w:type="spellStart"/>
+      <w:r>
+        <w:rPr>
+          <w:sz w:val="16"/>
+          <w:szCs w:val="16"/>
+        </w:rPr>
+        <w:t>Asc</w:t>
+      </w:r>
+      <w:proofErr w:type="spellEnd"/>
+      <w:r>
+        <w:rPr>
+          <w:sz w:val="16"/>
+          <w:szCs w:val="16"/>
+        </w:rPr>
+        <w:t xml:space="preserve"> &amp; </w:t>
+      </w:r>
+      <w:proofErr w:type="spellStart"/>
+      <w:r>
+        <w:rPr>
+          <w:sz w:val="16"/>
+          <w:szCs w:val="16"/>
+        </w:rPr>
+        <w:t>Desc</w:t>
+      </w:r>
+      <w:proofErr w:type="spellEnd"/>
+      <w:r>
+        <w:rPr>
+          <w:sz w:val="16"/>
+          <w:szCs w:val="16"/>
+        </w:rPr>
+        <w:t xml:space="preserve">); </w:t>
       </w:r>
     </w:p>
     <w:p>
@@ -2205,7 +2548,23 @@
           <w:sz w:val="16"/>
           <w:szCs w:val="16"/>
         </w:rPr>
-        <w:t xml:space="preserve">Sports -&gt; path: /sports . Fetch only articles of category Sports. Get only the Title, Reading Time and Image fields. Sort the articles by Content: Authored On. The latest articles should be displayed at the top; </w:t>
+        <w:t>Sports -&gt; path: /</w:t>
+      </w:r>
+      <w:proofErr w:type="gramStart"/>
+      <w:r>
+        <w:rPr>
+          <w:sz w:val="16"/>
+          <w:szCs w:val="16"/>
+        </w:rPr>
+        <w:t>sports .</w:t>
+      </w:r>
+      <w:proofErr w:type="gramEnd"/>
+      <w:r>
+        <w:rPr>
+          <w:sz w:val="16"/>
+          <w:szCs w:val="16"/>
+        </w:rPr>
+        <w:t xml:space="preserve"> Fetch only articles of category Sports. Get only the Title, Reading Time and Image fields. Sort the articles by Content: Authored On. The latest articles should be displayed at the top; </w:t>
       </w:r>
     </w:p>
     <w:p>
@@ -2226,7 +2585,23 @@
           <w:sz w:val="16"/>
           <w:szCs w:val="16"/>
         </w:rPr>
-        <w:t xml:space="preserve">Health -&gt; path: /health . Fetch only articles of category Health. Get only the Title, Reading Time and Image fields. Sort the articles by Content: Authored On. The latest articles should be displayed at the top; </w:t>
+        <w:t>Health -&gt; path: /</w:t>
+      </w:r>
+      <w:proofErr w:type="gramStart"/>
+      <w:r>
+        <w:rPr>
+          <w:sz w:val="16"/>
+          <w:szCs w:val="16"/>
+        </w:rPr>
+        <w:t>health .</w:t>
+      </w:r>
+      <w:proofErr w:type="gramEnd"/>
+      <w:r>
+        <w:rPr>
+          <w:sz w:val="16"/>
+          <w:szCs w:val="16"/>
+        </w:rPr>
+        <w:t xml:space="preserve"> Fetch only articles of category Health. Get only the Title, Reading Time and Image fields. Sort the articles by Content: Authored On. The latest articles should be displayed at the top; </w:t>
       </w:r>
     </w:p>
     <w:p>
@@ -2247,7 +2622,23 @@
           <w:sz w:val="16"/>
           <w:szCs w:val="16"/>
         </w:rPr>
-        <w:t xml:space="preserve">Fashion -&gt; path /fashion . Fetch only articles of category Fashion.  Get only the Title, Reading Time and Image fields. Sort the articles by Content: Authored On. The latest articles should be displayed at the top; </w:t>
+        <w:t>Fashion -&gt; path /</w:t>
+      </w:r>
+      <w:proofErr w:type="gramStart"/>
+      <w:r>
+        <w:rPr>
+          <w:sz w:val="16"/>
+          <w:szCs w:val="16"/>
+        </w:rPr>
+        <w:t>fashion .</w:t>
+      </w:r>
+      <w:proofErr w:type="gramEnd"/>
+      <w:r>
+        <w:rPr>
+          <w:sz w:val="16"/>
+          <w:szCs w:val="16"/>
+        </w:rPr>
+        <w:t xml:space="preserve"> Fetch only articles of category Fashion.  Get only the Title, Reading Time and Image fields. Sort the articles by Content: Authored On. The latest articles should be displayed at the top; </w:t>
       </w:r>
     </w:p>
     <w:p>
@@ -2314,7 +2705,16 @@
           <w:sz w:val="16"/>
           <w:szCs w:val="16"/>
         </w:rPr>
-        <w:t xml:space="preserve">: Event; sorted by newest first; </w:t>
+        <w:t>: Event; sorted by newest first</w:t>
+      </w:r>
+      <w:proofErr w:type="gramStart"/>
+      <w:r>
+        <w:rPr>
+          <w:i/>
+          <w:sz w:val="16"/>
+          <w:szCs w:val="16"/>
+        </w:rPr>
+        <w:t xml:space="preserve">; </w:t>
       </w:r>
       <w:r>
         <w:rPr>
@@ -2330,7 +2730,16 @@
           <w:sz w:val="16"/>
           <w:szCs w:val="16"/>
         </w:rPr>
-        <w:t xml:space="preserve">Create page; </w:t>
+        <w:t>Create</w:t>
+      </w:r>
+      <w:proofErr w:type="gramEnd"/>
+      <w:r>
+        <w:rPr>
+          <w:i/>
+          <w:sz w:val="16"/>
+          <w:szCs w:val="16"/>
+        </w:rPr>
+        <w:t xml:space="preserve"> page; </w:t>
       </w:r>
       <w:r>
         <w:rPr>
@@ -2589,13 +2998,23 @@
           <w:szCs w:val="16"/>
         </w:rPr>
       </w:pPr>
-      <w:r>
-        <w:rPr>
-          <w:i/>
-          <w:sz w:val="16"/>
-          <w:szCs w:val="16"/>
-        </w:rPr>
-        <w:t xml:space="preserve">in Fields - Add: scroll down to Event Date &amp; Time; Add and configure fields =&gt; Apply </w:t>
+      <w:proofErr w:type="gramStart"/>
+      <w:r>
+        <w:rPr>
+          <w:i/>
+          <w:sz w:val="16"/>
+          <w:szCs w:val="16"/>
+        </w:rPr>
+        <w:t>in</w:t>
+      </w:r>
+      <w:proofErr w:type="gramEnd"/>
+      <w:r>
+        <w:rPr>
+          <w:i/>
+          <w:sz w:val="16"/>
+          <w:szCs w:val="16"/>
+        </w:rPr>
+        <w:t xml:space="preserve"> Fields - Add: scroll down to Event Date &amp; Time; Add and configure fields =&gt; Apply </w:t>
       </w:r>
     </w:p>
     <w:p>
@@ -2721,7 +3140,25 @@
           <w:sz w:val="16"/>
           <w:szCs w:val="16"/>
         </w:rPr>
-        <w:t xml:space="preserve"> Content: Authored on (desc) =&gt; Remove =&gt; Sort criteria – Add =&gt;  </w:t>
+        <w:t xml:space="preserve"> Content: Authored on (</w:t>
+      </w:r>
+      <w:proofErr w:type="spellStart"/>
+      <w:r>
+        <w:rPr>
+          <w:i/>
+          <w:sz w:val="16"/>
+          <w:szCs w:val="16"/>
+        </w:rPr>
+        <w:t>desc</w:t>
+      </w:r>
+      <w:proofErr w:type="spellEnd"/>
+      <w:r>
+        <w:rPr>
+          <w:i/>
+          <w:sz w:val="16"/>
+          <w:szCs w:val="16"/>
+        </w:rPr>
+        <w:t xml:space="preserve">) =&gt; Remove =&gt; Sort criteria – Add =&gt;  </w:t>
       </w:r>
       <w:r>
         <w:rPr>
@@ -2976,13 +3413,23 @@
           <w:szCs w:val="16"/>
         </w:rPr>
       </w:pPr>
-      <w:r>
-        <w:rPr>
-          <w:i/>
-          <w:sz w:val="16"/>
-          <w:szCs w:val="16"/>
-        </w:rPr>
-        <w:t xml:space="preserve">in Fields - Add: </w:t>
+      <w:proofErr w:type="gramStart"/>
+      <w:r>
+        <w:rPr>
+          <w:i/>
+          <w:sz w:val="16"/>
+          <w:szCs w:val="16"/>
+        </w:rPr>
+        <w:t>in</w:t>
+      </w:r>
+      <w:proofErr w:type="gramEnd"/>
+      <w:r>
+        <w:rPr>
+          <w:i/>
+          <w:sz w:val="16"/>
+          <w:szCs w:val="16"/>
+        </w:rPr>
+        <w:t xml:space="preserve"> Fields - Add: </w:t>
       </w:r>
       <w:r>
         <w:rPr>
@@ -3138,13 +3585,23 @@
           <w:szCs w:val="16"/>
         </w:rPr>
       </w:pPr>
-      <w:r>
-        <w:rPr>
-          <w:i/>
-          <w:sz w:val="16"/>
-          <w:szCs w:val="16"/>
-        </w:rPr>
-        <w:t>Analogic for Sports and Fashion</w:t>
+      <w:proofErr w:type="spellStart"/>
+      <w:r>
+        <w:rPr>
+          <w:i/>
+          <w:sz w:val="16"/>
+          <w:szCs w:val="16"/>
+        </w:rPr>
+        <w:t>Analogic</w:t>
+      </w:r>
+      <w:proofErr w:type="spellEnd"/>
+      <w:r>
+        <w:rPr>
+          <w:i/>
+          <w:sz w:val="16"/>
+          <w:szCs w:val="16"/>
+        </w:rPr>
+        <w:t xml:space="preserve"> for Sports and Fashion</w:t>
       </w:r>
     </w:p>
     <w:p>
@@ -3174,7 +3631,23 @@
           <w:sz w:val="16"/>
           <w:szCs w:val="16"/>
         </w:rPr>
-        <w:t xml:space="preserve">Change the Frontpage Views page so that it displays only content of type Article. </w:t>
+        <w:t xml:space="preserve">Change the </w:t>
+      </w:r>
+      <w:proofErr w:type="spellStart"/>
+      <w:r>
+        <w:rPr>
+          <w:sz w:val="16"/>
+          <w:szCs w:val="16"/>
+        </w:rPr>
+        <w:t>Frontpage</w:t>
+      </w:r>
+      <w:proofErr w:type="spellEnd"/>
+      <w:r>
+        <w:rPr>
+          <w:sz w:val="16"/>
+          <w:szCs w:val="16"/>
+        </w:rPr>
+        <w:t xml:space="preserve"> Views page so that it displays only content of type Article. </w:t>
       </w:r>
     </w:p>
     <w:p>
@@ -3216,7 +3689,25 @@
           <w:sz w:val="16"/>
           <w:szCs w:val="16"/>
         </w:rPr>
-        <w:t xml:space="preserve">Structure / Views / Frontpage </w:t>
+        <w:t xml:space="preserve">Structure / Views / </w:t>
+      </w:r>
+      <w:proofErr w:type="spellStart"/>
+      <w:r>
+        <w:rPr>
+          <w:i/>
+          <w:sz w:val="16"/>
+          <w:szCs w:val="16"/>
+        </w:rPr>
+        <w:t>Frontpage</w:t>
+      </w:r>
+      <w:proofErr w:type="spellEnd"/>
+      <w:r>
+        <w:rPr>
+          <w:i/>
+          <w:sz w:val="16"/>
+          <w:szCs w:val="16"/>
+        </w:rPr>
+        <w:t xml:space="preserve"> </w:t>
       </w:r>
       <w:r>
         <w:rPr>
@@ -3294,7 +3785,23 @@
           <w:sz w:val="16"/>
           <w:szCs w:val="16"/>
         </w:rPr>
-        <w:t xml:space="preserve">Edit the main menu and add new menu links for the pages created via Views. Change the weight so that they appear in the following order: Home, Events, Sports, Health, Fashion. Have in mind that the items with bigger weight (the heavier ones) will be displayed lower in the list (in our case -&gt; to the right);  </w:t>
+        <w:t xml:space="preserve">Edit the main menu and add new menu links for the pages created via Views. Change the weight so that they appear in the following order: Home, Events, Sports, Health, </w:t>
+      </w:r>
+      <w:proofErr w:type="gramStart"/>
+      <w:r>
+        <w:rPr>
+          <w:sz w:val="16"/>
+          <w:szCs w:val="16"/>
+        </w:rPr>
+        <w:t>Fashion</w:t>
+      </w:r>
+      <w:proofErr w:type="gramEnd"/>
+      <w:r>
+        <w:rPr>
+          <w:sz w:val="16"/>
+          <w:szCs w:val="16"/>
+        </w:rPr>
+        <w:t xml:space="preserve">. Have in mind that the items with bigger weight (the heavier ones) will be displayed lower in the list (in our case -&gt; to the right);  </w:t>
       </w:r>
     </w:p>
     <w:p>
@@ -3344,7 +3851,23 @@
           <w:szCs w:val="16"/>
         </w:rPr>
         <w:lastRenderedPageBreak/>
-        <w:t xml:space="preserve">Add a new user role “Editor” and limit his/her permissions. The editor should only be able to create, edit and delete his/her own content (Articles, Events &amp; Pages). You may limit the rest of editor’s permissions as you find appropriate ; </w:t>
+        <w:t xml:space="preserve">Add a new user role “Editor” and limit his/her permissions. The editor should only be able to </w:t>
+      </w:r>
+      <w:proofErr w:type="gramStart"/>
+      <w:r>
+        <w:rPr>
+          <w:sz w:val="16"/>
+          <w:szCs w:val="16"/>
+        </w:rPr>
+        <w:t>create,</w:t>
+      </w:r>
+      <w:proofErr w:type="gramEnd"/>
+      <w:r>
+        <w:rPr>
+          <w:sz w:val="16"/>
+          <w:szCs w:val="16"/>
+        </w:rPr>
+        <w:t xml:space="preserve"> edit and delete his/her own content (Articles, Events &amp; Pages). You may limit the rest of editor’s permissions as you find appropriate ; </w:t>
       </w:r>
     </w:p>
     <w:p>
@@ -3728,7 +4251,43 @@
           <w:sz w:val="16"/>
           <w:szCs w:val="16"/>
         </w:rPr>
-        <w:t xml:space="preserve"> =&gt; drush dl masquerade &amp; drush en masquerade</w:t>
+        <w:t xml:space="preserve"> =&gt; </w:t>
+      </w:r>
+      <w:proofErr w:type="spellStart"/>
+      <w:r>
+        <w:rPr>
+          <w:i/>
+          <w:sz w:val="16"/>
+          <w:szCs w:val="16"/>
+        </w:rPr>
+        <w:t>drush</w:t>
+      </w:r>
+      <w:proofErr w:type="spellEnd"/>
+      <w:r>
+        <w:rPr>
+          <w:i/>
+          <w:sz w:val="16"/>
+          <w:szCs w:val="16"/>
+        </w:rPr>
+        <w:t xml:space="preserve"> dl masquerade &amp; </w:t>
+      </w:r>
+      <w:proofErr w:type="spellStart"/>
+      <w:r>
+        <w:rPr>
+          <w:i/>
+          <w:sz w:val="16"/>
+          <w:szCs w:val="16"/>
+        </w:rPr>
+        <w:t>drush</w:t>
+      </w:r>
+      <w:proofErr w:type="spellEnd"/>
+      <w:r>
+        <w:rPr>
+          <w:i/>
+          <w:sz w:val="16"/>
+          <w:szCs w:val="16"/>
+        </w:rPr>
+        <w:t xml:space="preserve"> en masquerade</w:t>
       </w:r>
     </w:p>
     <w:p>
@@ -3788,8 +4347,36 @@
           <w:sz w:val="16"/>
           <w:szCs w:val="16"/>
         </w:rPr>
-        <w:t xml:space="preserve"> can add content…. Edit, delete….. after testing Unmasquerade</w:t>
-      </w:r>
+        <w:t xml:space="preserve"> can add content…. Edit, delete….. </w:t>
+      </w:r>
+      <w:proofErr w:type="gramStart"/>
+      <w:r>
+        <w:rPr>
+          <w:i/>
+          <w:sz w:val="16"/>
+          <w:szCs w:val="16"/>
+        </w:rPr>
+        <w:t>after</w:t>
+      </w:r>
+      <w:proofErr w:type="gramEnd"/>
+      <w:r>
+        <w:rPr>
+          <w:i/>
+          <w:sz w:val="16"/>
+          <w:szCs w:val="16"/>
+        </w:rPr>
+        <w:t xml:space="preserve"> testing </w:t>
+      </w:r>
+      <w:proofErr w:type="spellStart"/>
+      <w:r>
+        <w:rPr>
+          <w:i/>
+          <w:sz w:val="16"/>
+          <w:szCs w:val="16"/>
+        </w:rPr>
+        <w:t>Unmasquerade</w:t>
+      </w:r>
+      <w:proofErr w:type="spellEnd"/>
     </w:p>
     <w:p>
       <w:pPr>
@@ -3829,7 +4416,23 @@
           <w:sz w:val="16"/>
           <w:szCs w:val="16"/>
         </w:rPr>
-        <w:t xml:space="preserve">Install, enable &amp; configure the Pathauto module so that you have pretty, user-friendly URLs: https://www.drupal.org/project/pathauto.  </w:t>
+        <w:t xml:space="preserve">Install, enable &amp; configure the </w:t>
+      </w:r>
+      <w:proofErr w:type="spellStart"/>
+      <w:r>
+        <w:rPr>
+          <w:sz w:val="16"/>
+          <w:szCs w:val="16"/>
+        </w:rPr>
+        <w:t>Pathauto</w:t>
+      </w:r>
+      <w:proofErr w:type="spellEnd"/>
+      <w:r>
+        <w:rPr>
+          <w:sz w:val="16"/>
+          <w:szCs w:val="16"/>
+        </w:rPr>
+        <w:t xml:space="preserve"> module so that you have pretty, user-friendly URLs: https://www.drupal.org/project/pathauto.  </w:t>
       </w:r>
     </w:p>
     <w:p>
@@ -3958,7 +4561,25 @@
           <w:sz w:val="16"/>
           <w:szCs w:val="16"/>
         </w:rPr>
-        <w:t xml:space="preserve">=&gt; Pathauto requires Token </w:t>
+        <w:t xml:space="preserve">=&gt; </w:t>
+      </w:r>
+      <w:proofErr w:type="spellStart"/>
+      <w:r>
+        <w:rPr>
+          <w:i/>
+          <w:sz w:val="16"/>
+          <w:szCs w:val="16"/>
+        </w:rPr>
+        <w:t>Pathauto</w:t>
+      </w:r>
+      <w:proofErr w:type="spellEnd"/>
+      <w:r>
+        <w:rPr>
+          <w:i/>
+          <w:sz w:val="16"/>
+          <w:szCs w:val="16"/>
+        </w:rPr>
+        <w:t xml:space="preserve"> requires Token </w:t>
       </w:r>
       <w:r>
         <w:rPr>
@@ -3976,6 +4597,7 @@
         </w:rPr>
         <w:t xml:space="preserve"> </w:t>
       </w:r>
+      <w:proofErr w:type="spellStart"/>
       <w:r>
         <w:rPr>
           <w:i/>
@@ -3984,6 +4606,7 @@
         </w:rPr>
         <w:t>CTools</w:t>
       </w:r>
+      <w:proofErr w:type="spellEnd"/>
       <w:r>
         <w:rPr>
           <w:i/>
@@ -4016,7 +4639,16 @@
           <w:sz w:val="16"/>
           <w:szCs w:val="16"/>
         </w:rPr>
-        <w:t>Manage =&gt; Extend =&gt; Install new module =&gt; paste in the box</w:t>
+        <w:t xml:space="preserve">Manage =&gt; Extend =&gt; Install new module =&gt; paste in the </w:t>
+      </w:r>
+      <w:proofErr w:type="gramStart"/>
+      <w:r>
+        <w:rPr>
+          <w:i/>
+          <w:sz w:val="16"/>
+          <w:szCs w:val="16"/>
+        </w:rPr>
+        <w:t>box</w:t>
       </w:r>
       <w:r>
         <w:rPr>
@@ -4032,33 +4664,96 @@
           <w:sz w:val="16"/>
           <w:szCs w:val="16"/>
         </w:rPr>
-        <w:t xml:space="preserve"> =&gt; Install</w:t>
-      </w:r>
-      <w:r>
-        <w:rPr>
-          <w:i/>
-          <w:sz w:val="16"/>
-          <w:szCs w:val="16"/>
-        </w:rPr>
-        <w:t xml:space="preserve"> [Analogic for CTools]</w:t>
-      </w:r>
-    </w:p>
-    <w:p>
-      <w:pPr>
-        <w:spacing w:after="0"/>
-        <w:rPr>
-          <w:i/>
-          <w:sz w:val="16"/>
-          <w:szCs w:val="16"/>
-        </w:rPr>
-      </w:pPr>
-      <w:r>
-        <w:rPr>
-          <w:i/>
-          <w:sz w:val="16"/>
-          <w:szCs w:val="16"/>
-        </w:rPr>
-        <w:t>Extend =&gt; turn the installed modules on by check Pathauto &amp; Token &amp; C</w:t>
+        <w:t xml:space="preserve"> =</w:t>
+      </w:r>
+      <w:proofErr w:type="gramEnd"/>
+      <w:r>
+        <w:rPr>
+          <w:i/>
+          <w:sz w:val="16"/>
+          <w:szCs w:val="16"/>
+        </w:rPr>
+        <w:t>&gt; Install</w:t>
+      </w:r>
+      <w:r>
+        <w:rPr>
+          <w:i/>
+          <w:sz w:val="16"/>
+          <w:szCs w:val="16"/>
+        </w:rPr>
+        <w:t xml:space="preserve"> [</w:t>
+      </w:r>
+      <w:proofErr w:type="spellStart"/>
+      <w:r>
+        <w:rPr>
+          <w:i/>
+          <w:sz w:val="16"/>
+          <w:szCs w:val="16"/>
+        </w:rPr>
+        <w:t>Analogic</w:t>
+      </w:r>
+      <w:proofErr w:type="spellEnd"/>
+      <w:r>
+        <w:rPr>
+          <w:i/>
+          <w:sz w:val="16"/>
+          <w:szCs w:val="16"/>
+        </w:rPr>
+        <w:t xml:space="preserve"> for </w:t>
+      </w:r>
+      <w:proofErr w:type="spellStart"/>
+      <w:r>
+        <w:rPr>
+          <w:i/>
+          <w:sz w:val="16"/>
+          <w:szCs w:val="16"/>
+        </w:rPr>
+        <w:t>CTools</w:t>
+      </w:r>
+      <w:proofErr w:type="spellEnd"/>
+      <w:r>
+        <w:rPr>
+          <w:i/>
+          <w:sz w:val="16"/>
+          <w:szCs w:val="16"/>
+        </w:rPr>
+        <w:t>]</w:t>
+      </w:r>
+    </w:p>
+    <w:p>
+      <w:pPr>
+        <w:spacing w:after="0"/>
+        <w:rPr>
+          <w:i/>
+          <w:sz w:val="16"/>
+          <w:szCs w:val="16"/>
+        </w:rPr>
+      </w:pPr>
+      <w:r>
+        <w:rPr>
+          <w:i/>
+          <w:sz w:val="16"/>
+          <w:szCs w:val="16"/>
+        </w:rPr>
+        <w:t xml:space="preserve">Extend =&gt; turn the installed modules on by check </w:t>
+      </w:r>
+      <w:proofErr w:type="spellStart"/>
+      <w:r>
+        <w:rPr>
+          <w:i/>
+          <w:sz w:val="16"/>
+          <w:szCs w:val="16"/>
+        </w:rPr>
+        <w:t>Pathauto</w:t>
+      </w:r>
+      <w:proofErr w:type="spellEnd"/>
+      <w:r>
+        <w:rPr>
+          <w:i/>
+          <w:sz w:val="16"/>
+          <w:szCs w:val="16"/>
+        </w:rPr>
+        <w:t xml:space="preserve"> &amp; Token &amp; C</w:t>
       </w:r>
       <w:r>
         <w:rPr>
@@ -4145,7 +4840,25 @@
           <w:sz w:val="16"/>
           <w:szCs w:val="16"/>
         </w:rPr>
-        <w:t xml:space="preserve">Configuration / in Search and metadata – URL aliases =&gt; tab Patterns - Add Pathauto pattern =&gt; </w:t>
+        <w:t xml:space="preserve">Configuration / in Search and metadata – URL aliases =&gt; tab Patterns - Add </w:t>
+      </w:r>
+      <w:proofErr w:type="spellStart"/>
+      <w:r>
+        <w:rPr>
+          <w:i/>
+          <w:sz w:val="16"/>
+          <w:szCs w:val="16"/>
+        </w:rPr>
+        <w:t>Pathauto</w:t>
+      </w:r>
+      <w:proofErr w:type="spellEnd"/>
+      <w:r>
+        <w:rPr>
+          <w:i/>
+          <w:sz w:val="16"/>
+          <w:szCs w:val="16"/>
+        </w:rPr>
+        <w:t xml:space="preserve"> pattern =&gt; </w:t>
       </w:r>
     </w:p>
     <w:p>
@@ -4181,23 +4894,87 @@
           <w:sz w:val="16"/>
           <w:szCs w:val="16"/>
         </w:rPr>
-        <w:t>Path pattern: article/[node:title] or</w:t>
-      </w:r>
-      <w:r>
-        <w:rPr>
-          <w:i/>
-          <w:sz w:val="16"/>
-          <w:szCs w:val="16"/>
-        </w:rPr>
-        <w:t xml:space="preserve"> event/[node:title]</w:t>
-      </w:r>
-      <w:r>
-        <w:rPr>
-          <w:i/>
-          <w:sz w:val="16"/>
-          <w:szCs w:val="16"/>
-        </w:rPr>
-        <w:t xml:space="preserve"> or page/[node:title]</w:t>
+        <w:t>Path pattern: article</w:t>
+      </w:r>
+      <w:proofErr w:type="gramStart"/>
+      <w:r>
+        <w:rPr>
+          <w:i/>
+          <w:sz w:val="16"/>
+          <w:szCs w:val="16"/>
+        </w:rPr>
+        <w:t>/[</w:t>
+      </w:r>
+      <w:proofErr w:type="spellStart"/>
+      <w:proofErr w:type="gramEnd"/>
+      <w:r>
+        <w:rPr>
+          <w:i/>
+          <w:sz w:val="16"/>
+          <w:szCs w:val="16"/>
+        </w:rPr>
+        <w:t>node:title</w:t>
+      </w:r>
+      <w:proofErr w:type="spellEnd"/>
+      <w:r>
+        <w:rPr>
+          <w:i/>
+          <w:sz w:val="16"/>
+          <w:szCs w:val="16"/>
+        </w:rPr>
+        <w:t>] or</w:t>
+      </w:r>
+      <w:r>
+        <w:rPr>
+          <w:i/>
+          <w:sz w:val="16"/>
+          <w:szCs w:val="16"/>
+        </w:rPr>
+        <w:t xml:space="preserve"> event/[</w:t>
+      </w:r>
+      <w:proofErr w:type="spellStart"/>
+      <w:r>
+        <w:rPr>
+          <w:i/>
+          <w:sz w:val="16"/>
+          <w:szCs w:val="16"/>
+        </w:rPr>
+        <w:t>node:title</w:t>
+      </w:r>
+      <w:proofErr w:type="spellEnd"/>
+      <w:r>
+        <w:rPr>
+          <w:i/>
+          <w:sz w:val="16"/>
+          <w:szCs w:val="16"/>
+        </w:rPr>
+        <w:t>]</w:t>
+      </w:r>
+      <w:r>
+        <w:rPr>
+          <w:i/>
+          <w:sz w:val="16"/>
+          <w:szCs w:val="16"/>
+        </w:rPr>
+        <w:t xml:space="preserve"> or page/[</w:t>
+      </w:r>
+      <w:proofErr w:type="spellStart"/>
+      <w:r>
+        <w:rPr>
+          <w:i/>
+          <w:sz w:val="16"/>
+          <w:szCs w:val="16"/>
+        </w:rPr>
+        <w:t>node:title</w:t>
+      </w:r>
+      <w:proofErr w:type="spellEnd"/>
+      <w:r>
+        <w:rPr>
+          <w:i/>
+          <w:sz w:val="16"/>
+          <w:szCs w:val="16"/>
+        </w:rPr>
+        <w:t>]</w:t>
       </w:r>
     </w:p>
     <w:p>
@@ -4322,7 +5099,23 @@
           <w:sz w:val="16"/>
           <w:szCs w:val="16"/>
         </w:rPr>
-        <w:t xml:space="preserve">Add the “Powered by Drupal” block to the Footer region of your website. </w:t>
+        <w:t xml:space="preserve">Add the “Powered by </w:t>
+      </w:r>
+      <w:proofErr w:type="spellStart"/>
+      <w:r>
+        <w:rPr>
+          <w:sz w:val="16"/>
+          <w:szCs w:val="16"/>
+        </w:rPr>
+        <w:t>Drupal</w:t>
+      </w:r>
+      <w:proofErr w:type="spellEnd"/>
+      <w:r>
+        <w:rPr>
+          <w:sz w:val="16"/>
+          <w:szCs w:val="16"/>
+        </w:rPr>
+        <w:t xml:space="preserve">” block to the Footer region of your website. </w:t>
       </w:r>
     </w:p>
     <w:p>
@@ -4550,7 +5343,25 @@
           <w:sz w:val="16"/>
           <w:szCs w:val="16"/>
         </w:rPr>
-        <w:t>Chaos tools, Chaos tools blocks, Chaos tools Views, Pathauto, Token</w:t>
+        <w:t xml:space="preserve">Chaos tools, Chaos tools blocks, Chaos tools Views, </w:t>
+      </w:r>
+      <w:proofErr w:type="spellStart"/>
+      <w:r>
+        <w:rPr>
+          <w:i/>
+          <w:sz w:val="16"/>
+          <w:szCs w:val="16"/>
+        </w:rPr>
+        <w:t>Pathauto</w:t>
+      </w:r>
+      <w:proofErr w:type="spellEnd"/>
+      <w:r>
+        <w:rPr>
+          <w:i/>
+          <w:sz w:val="16"/>
+          <w:szCs w:val="16"/>
+        </w:rPr>
+        <w:t>, Token</w:t>
       </w:r>
     </w:p>
     <w:p>
@@ -4790,8 +5601,36 @@
           <w:sz w:val="16"/>
           <w:szCs w:val="16"/>
         </w:rPr>
-        <w:t>Change date of event Bachata party with Dj Mo'Love and Mariyana</w:t>
-      </w:r>
+        <w:t xml:space="preserve">Change date of event </w:t>
+      </w:r>
+      <w:proofErr w:type="spellStart"/>
+      <w:r>
+        <w:rPr>
+          <w:i/>
+          <w:sz w:val="16"/>
+          <w:szCs w:val="16"/>
+        </w:rPr>
+        <w:t>Bachata</w:t>
+      </w:r>
+      <w:proofErr w:type="spellEnd"/>
+      <w:r>
+        <w:rPr>
+          <w:i/>
+          <w:sz w:val="16"/>
+          <w:szCs w:val="16"/>
+        </w:rPr>
+        <w:t xml:space="preserve"> party with </w:t>
+      </w:r>
+      <w:proofErr w:type="spellStart"/>
+      <w:r>
+        <w:rPr>
+          <w:i/>
+          <w:sz w:val="16"/>
+          <w:szCs w:val="16"/>
+        </w:rPr>
+        <w:t>Dj</w:t>
+      </w:r>
+      <w:proofErr w:type="spellEnd"/>
       <w:r>
         <w:rPr>
           <w:i/>
@@ -4800,6 +5639,42 @@
         </w:rPr>
         <w:t xml:space="preserve"> </w:t>
       </w:r>
+      <w:proofErr w:type="spellStart"/>
+      <w:r>
+        <w:rPr>
+          <w:i/>
+          <w:sz w:val="16"/>
+          <w:szCs w:val="16"/>
+        </w:rPr>
+        <w:t>Mo'Love</w:t>
+      </w:r>
+      <w:proofErr w:type="spellEnd"/>
+      <w:r>
+        <w:rPr>
+          <w:i/>
+          <w:sz w:val="16"/>
+          <w:szCs w:val="16"/>
+        </w:rPr>
+        <w:t xml:space="preserve"> and </w:t>
+      </w:r>
+      <w:proofErr w:type="spellStart"/>
+      <w:r>
+        <w:rPr>
+          <w:i/>
+          <w:sz w:val="16"/>
+          <w:szCs w:val="16"/>
+        </w:rPr>
+        <w:t>Mariyana</w:t>
+      </w:r>
+      <w:proofErr w:type="spellEnd"/>
+      <w:r>
+        <w:rPr>
+          <w:i/>
+          <w:sz w:val="16"/>
+          <w:szCs w:val="16"/>
+        </w:rPr>
+        <w:t xml:space="preserve"> </w:t>
+      </w:r>
       <w:r>
         <w:rPr>
           <w:i/>
@@ -4838,8 +5713,36 @@
           <w:sz w:val="16"/>
           <w:szCs w:val="16"/>
         </w:rPr>
-        <w:t>Friday Salsa Night with Dj Mo'Love</w:t>
-      </w:r>
+        <w:t xml:space="preserve">Friday Salsa Night with </w:t>
+      </w:r>
+      <w:proofErr w:type="spellStart"/>
+      <w:r>
+        <w:rPr>
+          <w:i/>
+          <w:sz w:val="16"/>
+          <w:szCs w:val="16"/>
+        </w:rPr>
+        <w:t>Dj</w:t>
+      </w:r>
+      <w:proofErr w:type="spellEnd"/>
+      <w:r>
+        <w:rPr>
+          <w:i/>
+          <w:sz w:val="16"/>
+          <w:szCs w:val="16"/>
+        </w:rPr>
+        <w:t xml:space="preserve"> </w:t>
+      </w:r>
+      <w:proofErr w:type="spellStart"/>
+      <w:r>
+        <w:rPr>
+          <w:i/>
+          <w:sz w:val="16"/>
+          <w:szCs w:val="16"/>
+        </w:rPr>
+        <w:t>Mo'Love</w:t>
+      </w:r>
+      <w:proofErr w:type="spellEnd"/>
       <w:r>
         <w:rPr>
           <w:i/>
@@ -5004,6 +5907,7 @@
         </w:rPr>
         <w:t xml:space="preserve">Structure / Views / </w:t>
       </w:r>
+      <w:proofErr w:type="spellStart"/>
       <w:r>
         <w:rPr>
           <w:i/>
@@ -5012,6 +5916,7 @@
         </w:rPr>
         <w:t>Frontpage</w:t>
       </w:r>
+      <w:proofErr w:type="spellEnd"/>
       <w:r>
         <w:rPr>
           <w:i/>
@@ -5088,8 +5993,18 @@
           <w:sz w:val="16"/>
           <w:szCs w:val="16"/>
         </w:rPr>
-        <w:t>CSS class:None</w:t>
-      </w:r>
+        <w:t xml:space="preserve">CSS </w:t>
+      </w:r>
+      <w:proofErr w:type="spellStart"/>
+      <w:r>
+        <w:rPr>
+          <w:i/>
+          <w:sz w:val="16"/>
+          <w:szCs w:val="16"/>
+        </w:rPr>
+        <w:t>class:None</w:t>
+      </w:r>
+      <w:proofErr w:type="spellEnd"/>
       <w:r>
         <w:rPr>
           <w:i/>
@@ -5539,8 +6454,9 @@
           <w:szCs w:val="16"/>
           <w:u w:val="none"/>
         </w:rPr>
-        <w:t xml:space="preserve">/ Content types / Event – Manage fields =&gt; tab  </w:t>
-      </w:r>
+        <w:t xml:space="preserve">/ Content types / Event – Manage fields =&gt; </w:t>
+      </w:r>
+      <w:proofErr w:type="gramStart"/>
       <w:r>
         <w:rPr>
           <w:rStyle w:val="a4"/>
@@ -5550,7 +6466,30 @@
           <w:szCs w:val="16"/>
           <w:u w:val="none"/>
         </w:rPr>
-        <w:t>Manage display</w:t>
+        <w:t xml:space="preserve">tab  </w:t>
+      </w:r>
+      <w:r>
+        <w:rPr>
+          <w:rStyle w:val="a4"/>
+          <w:i/>
+          <w:color w:val="auto"/>
+          <w:sz w:val="16"/>
+          <w:szCs w:val="16"/>
+          <w:u w:val="none"/>
+        </w:rPr>
+        <w:t>Manage</w:t>
+      </w:r>
+      <w:proofErr w:type="gramEnd"/>
+      <w:r>
+        <w:rPr>
+          <w:rStyle w:val="a4"/>
+          <w:i/>
+          <w:color w:val="auto"/>
+          <w:sz w:val="16"/>
+          <w:szCs w:val="16"/>
+          <w:u w:val="none"/>
+        </w:rPr>
+        <w:t xml:space="preserve"> display</w:t>
       </w:r>
       <w:r>
         <w:rPr>
@@ -5700,8 +6639,9 @@
           <w:szCs w:val="16"/>
           <w:u w:val="none"/>
         </w:rPr>
-        <w:t>Content: Event Date &amp;amp; Time (asc)</w:t>
-      </w:r>
+        <w:t>Content: Event Date &amp;amp; Time (</w:t>
+      </w:r>
+      <w:proofErr w:type="spellStart"/>
       <w:r>
         <w:rPr>
           <w:rStyle w:val="a4"/>
@@ -5711,7 +6651,43 @@
           <w:szCs w:val="16"/>
           <w:u w:val="none"/>
         </w:rPr>
-        <w:t xml:space="preserve">  =&gt; Order: </w:t>
+        <w:t>asc</w:t>
+      </w:r>
+      <w:proofErr w:type="spellEnd"/>
+      <w:proofErr w:type="gramStart"/>
+      <w:r>
+        <w:rPr>
+          <w:rStyle w:val="a4"/>
+          <w:i/>
+          <w:color w:val="auto"/>
+          <w:sz w:val="16"/>
+          <w:szCs w:val="16"/>
+          <w:u w:val="none"/>
+        </w:rPr>
+        <w:t>)</w:t>
+      </w:r>
+      <w:r>
+        <w:rPr>
+          <w:rStyle w:val="a4"/>
+          <w:i/>
+          <w:color w:val="auto"/>
+          <w:sz w:val="16"/>
+          <w:szCs w:val="16"/>
+          <w:u w:val="none"/>
+        </w:rPr>
+        <w:t xml:space="preserve">  =</w:t>
+      </w:r>
+      <w:proofErr w:type="gramEnd"/>
+      <w:r>
+        <w:rPr>
+          <w:rStyle w:val="a4"/>
+          <w:i/>
+          <w:color w:val="auto"/>
+          <w:sz w:val="16"/>
+          <w:szCs w:val="16"/>
+          <w:u w:val="none"/>
+        </w:rPr>
+        <w:t xml:space="preserve">&gt; Order: </w:t>
       </w:r>
       <w:r>
         <w:rPr>
@@ -5794,7 +6770,31 @@
           <w:szCs w:val="16"/>
           <w:u w:val="none"/>
         </w:rPr>
-        <w:t>Structure / Block layout / tab Showcase Lite =&gt; in Sidebar Second – Recent Evens – Configure =&gt; check Display title; Title: Future Events; Save block</w:t>
+        <w:t xml:space="preserve">Structure / Block layout / tab Showcase </w:t>
+      </w:r>
+      <w:proofErr w:type="spellStart"/>
+      <w:r>
+        <w:rPr>
+          <w:rStyle w:val="a4"/>
+          <w:i/>
+          <w:color w:val="auto"/>
+          <w:sz w:val="16"/>
+          <w:szCs w:val="16"/>
+          <w:u w:val="none"/>
+        </w:rPr>
+        <w:t>Lite</w:t>
+      </w:r>
+      <w:proofErr w:type="spellEnd"/>
+      <w:r>
+        <w:rPr>
+          <w:rStyle w:val="a4"/>
+          <w:i/>
+          <w:color w:val="auto"/>
+          <w:sz w:val="16"/>
+          <w:szCs w:val="16"/>
+          <w:u w:val="none"/>
+        </w:rPr>
+        <w:t xml:space="preserve"> =&gt; in Sidebar Second – Recent Evens – Configure =&gt; check Display title; Title: Future Events; Save block</w:t>
       </w:r>
       <w:bookmarkStart w:id="0" w:name="_GoBack"/>
       <w:bookmarkEnd w:id="0"/>
@@ -5823,7 +6823,7 @@
 </file>
 
 <file path=word/endnotes.xml><?xml version="1.0" encoding="utf-8"?>
-<w:endnotes xmlns:wpc="http://schemas.microsoft.com/office/word/2010/wordprocessingCanvas" xmlns:cx="http://schemas.microsoft.com/office/drawing/2014/chartex" xmlns:cx1="http://schemas.microsoft.com/office/drawing/2015/9/8/chartex" xmlns:cx2="http://schemas.microsoft.com/office/drawing/2015/10/21/chartex" xmlns:cx3="http://schemas.microsoft.com/office/drawing/2016/5/9/chartex" xmlns:cx4="http://schemas.microsoft.com/office/drawing/2016/5/10/chartex" xmlns:cx5="http://schemas.microsoft.com/office/drawing/2016/5/11/chartex" xmlns:cx6="http://schemas.microsoft.com/office/drawing/2016/5/12/chartex" xmlns:cx7="http://schemas.microsoft.com/office/drawing/2016/5/13/chartex" xmlns:cx8="http://schemas.microsoft.com/office/drawing/2016/5/14/chartex" xmlns:mc="http://schemas.openxmlformats.org/markup-compatibility/2006" xmlns:aink="http://schemas.microsoft.com/office/drawing/2016/ink" xmlns:am3d="http://schemas.microsoft.com/office/drawing/2017/model3d" xmlns:o="urn:schemas-microsoft-com:office:office" xmlns:r="http://schemas.openxmlformats.org/officeDocument/2006/relationships" xmlns:m="http://schemas.openxmlformats.org/officeDocument/2006/math" xmlns:v="urn:schemas-microsoft-com:vml" xmlns:wp14="http://schemas.microsoft.com/office/word/2010/wordprocessingDrawing" xmlns:wp="http://schemas.openxmlformats.org/drawingml/2006/wordprocessingDrawing" xmlns:w10="urn:schemas-microsoft-com:office:word" xmlns:w="http://schemas.openxmlformats.org/wordprocessingml/2006/main" xmlns:w14="http://schemas.microsoft.com/office/word/2010/wordml" xmlns:w15="http://schemas.microsoft.com/office/word/2012/wordml" xmlns:w16cid="http://schemas.microsoft.com/office/word/2016/wordml/cid" xmlns:w16se="http://schemas.microsoft.com/office/word/2015/wordml/symex" xmlns:wpg="http://schemas.microsoft.com/office/word/2010/wordprocessingGroup" xmlns:wpi="http://schemas.microsoft.com/office/word/2010/wordprocessingInk" xmlns:wne="http://schemas.microsoft.com/office/word/2006/wordml" xmlns:wps="http://schemas.microsoft.com/office/word/2010/wordprocessingShape" mc:Ignorable="w14 w15 w16se w16cid wp14">
+<w:endnotes xmlns:ve="http://schemas.openxmlformats.org/markup-compatibility/2006" xmlns:o="urn:schemas-microsoft-com:office:office" xmlns:r="http://schemas.openxmlformats.org/officeDocument/2006/relationships" xmlns:m="http://schemas.openxmlformats.org/officeDocument/2006/math" xmlns:v="urn:schemas-microsoft-com:vml" xmlns:wp="http://schemas.openxmlformats.org/drawingml/2006/wordprocessingDrawing" xmlns:w10="urn:schemas-microsoft-com:office:word" xmlns:w="http://schemas.openxmlformats.org/wordprocessingml/2006/main" xmlns:wne="http://schemas.microsoft.com/office/word/2006/wordml">
   <w:endnote w:type="separator" w:id="-1">
     <w:p>
       <w:pPr>
@@ -5848,7 +6848,7 @@
 </file>
 
 <file path=word/footer1.xml><?xml version="1.0" encoding="utf-8"?>
-<w:ftr xmlns:wpc="http://schemas.microsoft.com/office/word/2010/wordprocessingCanvas" xmlns:cx="http://schemas.microsoft.com/office/drawing/2014/chartex" xmlns:cx1="http://schemas.microsoft.com/office/drawing/2015/9/8/chartex" xmlns:cx2="http://schemas.microsoft.com/office/drawing/2015/10/21/chartex" xmlns:cx3="http://schemas.microsoft.com/office/drawing/2016/5/9/chartex" xmlns:cx4="http://schemas.microsoft.com/office/drawing/2016/5/10/chartex" xmlns:cx5="http://schemas.microsoft.com/office/drawing/2016/5/11/chartex" xmlns:cx6="http://schemas.microsoft.com/office/drawing/2016/5/12/chartex" xmlns:cx7="http://schemas.microsoft.com/office/drawing/2016/5/13/chartex" xmlns:cx8="http://schemas.microsoft.com/office/drawing/2016/5/14/chartex" xmlns:mc="http://schemas.openxmlformats.org/markup-compatibility/2006" xmlns:aink="http://schemas.microsoft.com/office/drawing/2016/ink" xmlns:am3d="http://schemas.microsoft.com/office/drawing/2017/model3d" xmlns:o="urn:schemas-microsoft-com:office:office" xmlns:r="http://schemas.openxmlformats.org/officeDocument/2006/relationships" xmlns:m="http://schemas.openxmlformats.org/officeDocument/2006/math" xmlns:v="urn:schemas-microsoft-com:vml" xmlns:wp14="http://schemas.microsoft.com/office/word/2010/wordprocessingDrawing" xmlns:wp="http://schemas.openxmlformats.org/drawingml/2006/wordprocessingDrawing" xmlns:w10="urn:schemas-microsoft-com:office:word" xmlns:w="http://schemas.openxmlformats.org/wordprocessingml/2006/main" xmlns:w14="http://schemas.microsoft.com/office/word/2010/wordml" xmlns:w15="http://schemas.microsoft.com/office/word/2012/wordml" xmlns:w16cid="http://schemas.microsoft.com/office/word/2016/wordml/cid" xmlns:w16se="http://schemas.microsoft.com/office/word/2015/wordml/symex" xmlns:wpg="http://schemas.microsoft.com/office/word/2010/wordprocessingGroup" xmlns:wpi="http://schemas.microsoft.com/office/word/2010/wordprocessingInk" xmlns:wne="http://schemas.microsoft.com/office/word/2006/wordml" xmlns:wps="http://schemas.microsoft.com/office/word/2010/wordprocessingShape" mc:Ignorable="w14 w15 w16se w16cid wp14">
+<w:ftr xmlns:ve="http://schemas.openxmlformats.org/markup-compatibility/2006" xmlns:o="urn:schemas-microsoft-com:office:office" xmlns:r="http://schemas.openxmlformats.org/officeDocument/2006/relationships" xmlns:m="http://schemas.openxmlformats.org/officeDocument/2006/math" xmlns:v="urn:schemas-microsoft-com:vml" xmlns:wp="http://schemas.openxmlformats.org/drawingml/2006/wordprocessingDrawing" xmlns:w10="urn:schemas-microsoft-com:office:word" xmlns:w="http://schemas.openxmlformats.org/wordprocessingml/2006/main" xmlns:wne="http://schemas.microsoft.com/office/word/2006/wordml">
   <w:sdt>
     <w:sdtPr>
       <w:id w:val="-1249881521"/>
@@ -5857,11 +6857,10 @@
         <w:docPartUnique/>
       </w:docPartObj>
     </w:sdtPr>
-    <w:sdtEndPr/>
     <w:sdtContent>
       <w:p>
         <w:pPr>
-          <w:pStyle w:val="a8"/>
+          <w:pStyle w:val="a7"/>
           <w:jc w:val="center"/>
         </w:pPr>
         <w:r>
@@ -5875,9 +6874,10 @@
         </w:r>
         <w:r>
           <w:rPr>
+            <w:noProof/>
             <w:lang w:val="bg-BG"/>
           </w:rPr>
-          <w:t>2</w:t>
+          <w:t>1</w:t>
         </w:r>
         <w:r>
           <w:fldChar w:fldCharType="end"/>
@@ -5887,14 +6887,14 @@
   </w:sdt>
   <w:p>
     <w:pPr>
-      <w:pStyle w:val="a8"/>
+      <w:pStyle w:val="a7"/>
     </w:pPr>
   </w:p>
 </w:ftr>
 </file>
 
 <file path=word/footnotes.xml><?xml version="1.0" encoding="utf-8"?>
-<w:footnotes xmlns:wpc="http://schemas.microsoft.com/office/word/2010/wordprocessingCanvas" xmlns:cx="http://schemas.microsoft.com/office/drawing/2014/chartex" xmlns:cx1="http://schemas.microsoft.com/office/drawing/2015/9/8/chartex" xmlns:cx2="http://schemas.microsoft.com/office/drawing/2015/10/21/chartex" xmlns:cx3="http://schemas.microsoft.com/office/drawing/2016/5/9/chartex" xmlns:cx4="http://schemas.microsoft.com/office/drawing/2016/5/10/chartex" xmlns:cx5="http://schemas.microsoft.com/office/drawing/2016/5/11/chartex" xmlns:cx6="http://schemas.microsoft.com/office/drawing/2016/5/12/chartex" xmlns:cx7="http://schemas.microsoft.com/office/drawing/2016/5/13/chartex" xmlns:cx8="http://schemas.microsoft.com/office/drawing/2016/5/14/chartex" xmlns:mc="http://schemas.openxmlformats.org/markup-compatibility/2006" xmlns:aink="http://schemas.microsoft.com/office/drawing/2016/ink" xmlns:am3d="http://schemas.microsoft.com/office/drawing/2017/model3d" xmlns:o="urn:schemas-microsoft-com:office:office" xmlns:r="http://schemas.openxmlformats.org/officeDocument/2006/relationships" xmlns:m="http://schemas.openxmlformats.org/officeDocument/2006/math" xmlns:v="urn:schemas-microsoft-com:vml" xmlns:wp14="http://schemas.microsoft.com/office/word/2010/wordprocessingDrawing" xmlns:wp="http://schemas.openxmlformats.org/drawingml/2006/wordprocessingDrawing" xmlns:w10="urn:schemas-microsoft-com:office:word" xmlns:w="http://schemas.openxmlformats.org/wordprocessingml/2006/main" xmlns:w14="http://schemas.microsoft.com/office/word/2010/wordml" xmlns:w15="http://schemas.microsoft.com/office/word/2012/wordml" xmlns:w16cid="http://schemas.microsoft.com/office/word/2016/wordml/cid" xmlns:w16se="http://schemas.microsoft.com/office/word/2015/wordml/symex" xmlns:wpg="http://schemas.microsoft.com/office/word/2010/wordprocessingGroup" xmlns:wpi="http://schemas.microsoft.com/office/word/2010/wordprocessingInk" xmlns:wne="http://schemas.microsoft.com/office/word/2006/wordml" xmlns:wps="http://schemas.microsoft.com/office/word/2010/wordprocessingShape" mc:Ignorable="w14 w15 w16se w16cid wp14">
+<w:footnotes xmlns:ve="http://schemas.openxmlformats.org/markup-compatibility/2006" xmlns:o="urn:schemas-microsoft-com:office:office" xmlns:r="http://schemas.openxmlformats.org/officeDocument/2006/relationships" xmlns:m="http://schemas.openxmlformats.org/officeDocument/2006/math" xmlns:v="urn:schemas-microsoft-com:vml" xmlns:wp="http://schemas.openxmlformats.org/drawingml/2006/wordprocessingDrawing" xmlns:w10="urn:schemas-microsoft-com:office:word" xmlns:w="http://schemas.openxmlformats.org/wordprocessingml/2006/main" xmlns:wne="http://schemas.microsoft.com/office/word/2006/wordml">
   <w:footnote w:type="separator" w:id="-1">
     <w:p>
       <w:pPr>
@@ -5919,8 +6919,8 @@
 </file>
 
 <file path=word/numbering.xml><?xml version="1.0" encoding="utf-8"?>
-<w:numbering xmlns:wpc="http://schemas.microsoft.com/office/word/2010/wordprocessingCanvas" xmlns:cx="http://schemas.microsoft.com/office/drawing/2014/chartex" xmlns:cx1="http://schemas.microsoft.com/office/drawing/2015/9/8/chartex" xmlns:cx2="http://schemas.microsoft.com/office/drawing/2015/10/21/chartex" xmlns:cx3="http://schemas.microsoft.com/office/drawing/2016/5/9/chartex" xmlns:cx4="http://schemas.microsoft.com/office/drawing/2016/5/10/chartex" xmlns:cx5="http://schemas.microsoft.com/office/drawing/2016/5/11/chartex" xmlns:cx6="http://schemas.microsoft.com/office/drawing/2016/5/12/chartex" xmlns:cx7="http://schemas.microsoft.com/office/drawing/2016/5/13/chartex" xmlns:cx8="http://schemas.microsoft.com/office/drawing/2016/5/14/chartex" xmlns:mc="http://schemas.openxmlformats.org/markup-compatibility/2006" xmlns:aink="http://schemas.microsoft.com/office/drawing/2016/ink" xmlns:am3d="http://schemas.microsoft.com/office/drawing/2017/model3d" xmlns:o="urn:schemas-microsoft-com:office:office" xmlns:r="http://schemas.openxmlformats.org/officeDocument/2006/relationships" xmlns:m="http://schemas.openxmlformats.org/officeDocument/2006/math" xmlns:v="urn:schemas-microsoft-com:vml" xmlns:wp14="http://schemas.microsoft.com/office/word/2010/wordprocessingDrawing" xmlns:wp="http://schemas.openxmlformats.org/drawingml/2006/wordprocessingDrawing" xmlns:w10="urn:schemas-microsoft-com:office:word" xmlns:w="http://schemas.openxmlformats.org/wordprocessingml/2006/main" xmlns:w14="http://schemas.microsoft.com/office/word/2010/wordml" xmlns:w15="http://schemas.microsoft.com/office/word/2012/wordml" xmlns:w16cid="http://schemas.microsoft.com/office/word/2016/wordml/cid" xmlns:w16se="http://schemas.microsoft.com/office/word/2015/wordml/symex" xmlns:wpg="http://schemas.microsoft.com/office/word/2010/wordprocessingGroup" xmlns:wpi="http://schemas.microsoft.com/office/word/2010/wordprocessingInk" xmlns:wne="http://schemas.microsoft.com/office/word/2006/wordml" xmlns:wps="http://schemas.microsoft.com/office/word/2010/wordprocessingShape" mc:Ignorable="w14 w15 w16se w16cid wp14">
-  <w:abstractNum w:abstractNumId="0" w15:restartNumberingAfterBreak="0">
+<w:numbering xmlns:ve="http://schemas.openxmlformats.org/markup-compatibility/2006" xmlns:o="urn:schemas-microsoft-com:office:office" xmlns:r="http://schemas.openxmlformats.org/officeDocument/2006/relationships" xmlns:m="http://schemas.openxmlformats.org/officeDocument/2006/math" xmlns:v="urn:schemas-microsoft-com:vml" xmlns:wp="http://schemas.openxmlformats.org/drawingml/2006/wordprocessingDrawing" xmlns:w10="urn:schemas-microsoft-com:office:word" xmlns:w="http://schemas.openxmlformats.org/wordprocessingml/2006/main" xmlns:wne="http://schemas.microsoft.com/office/word/2006/wordml">
+  <w:abstractNum w:abstractNumId="0">
     <w:nsid w:val="02C56D1B"/>
     <w:multiLevelType w:val="hybridMultilevel"/>
     <w:tmpl w:val="CFA443F4"/>
@@ -6033,7 +7033,7 @@
       </w:rPr>
     </w:lvl>
   </w:abstractNum>
-  <w:abstractNum w:abstractNumId="1" w15:restartNumberingAfterBreak="0">
+  <w:abstractNum w:abstractNumId="1">
     <w:nsid w:val="06634297"/>
     <w:multiLevelType w:val="hybridMultilevel"/>
     <w:tmpl w:val="96E2E8DA"/>
@@ -6146,7 +7146,7 @@
       </w:rPr>
     </w:lvl>
   </w:abstractNum>
-  <w:abstractNum w:abstractNumId="2" w15:restartNumberingAfterBreak="0">
+  <w:abstractNum w:abstractNumId="2">
     <w:nsid w:val="0B2D77E5"/>
     <w:multiLevelType w:val="hybridMultilevel"/>
     <w:tmpl w:val="B5E47E5C"/>
@@ -6236,7 +7236,7 @@
       </w:pPr>
     </w:lvl>
   </w:abstractNum>
-  <w:abstractNum w:abstractNumId="3" w15:restartNumberingAfterBreak="0">
+  <w:abstractNum w:abstractNumId="3">
     <w:nsid w:val="0BAE3D71"/>
     <w:multiLevelType w:val="hybridMultilevel"/>
     <w:tmpl w:val="9424BF98"/>
@@ -6349,7 +7349,7 @@
       </w:rPr>
     </w:lvl>
   </w:abstractNum>
-  <w:abstractNum w:abstractNumId="4" w15:restartNumberingAfterBreak="0">
+  <w:abstractNum w:abstractNumId="4">
     <w:nsid w:val="22E96D7F"/>
     <w:multiLevelType w:val="hybridMultilevel"/>
     <w:tmpl w:val="904AD776"/>
@@ -6461,7 +7461,7 @@
       </w:rPr>
     </w:lvl>
   </w:abstractNum>
-  <w:abstractNum w:abstractNumId="5" w15:restartNumberingAfterBreak="0">
+  <w:abstractNum w:abstractNumId="5">
     <w:nsid w:val="3038009D"/>
     <w:multiLevelType w:val="hybridMultilevel"/>
     <w:tmpl w:val="7D3031CE"/>
@@ -6574,7 +7574,7 @@
       </w:rPr>
     </w:lvl>
   </w:abstractNum>
-  <w:abstractNum w:abstractNumId="6" w15:restartNumberingAfterBreak="0">
+  <w:abstractNum w:abstractNumId="6">
     <w:nsid w:val="3AD422E0"/>
     <w:multiLevelType w:val="hybridMultilevel"/>
     <w:tmpl w:val="5E542026"/>
@@ -6687,7 +7687,7 @@
       </w:rPr>
     </w:lvl>
   </w:abstractNum>
-  <w:abstractNum w:abstractNumId="7" w15:restartNumberingAfterBreak="0">
+  <w:abstractNum w:abstractNumId="7">
     <w:nsid w:val="3D400FEF"/>
     <w:multiLevelType w:val="hybridMultilevel"/>
     <w:tmpl w:val="0024C7C0"/>
@@ -6801,7 +7801,7 @@
       </w:rPr>
     </w:lvl>
   </w:abstractNum>
-  <w:abstractNum w:abstractNumId="8" w15:restartNumberingAfterBreak="0">
+  <w:abstractNum w:abstractNumId="8">
     <w:nsid w:val="43A007FA"/>
     <w:multiLevelType w:val="hybridMultilevel"/>
     <w:tmpl w:val="4DDC4D80"/>
@@ -6914,7 +7914,7 @@
       </w:rPr>
     </w:lvl>
   </w:abstractNum>
-  <w:abstractNum w:abstractNumId="9" w15:restartNumberingAfterBreak="0">
+  <w:abstractNum w:abstractNumId="9">
     <w:nsid w:val="589E7A76"/>
     <w:multiLevelType w:val="hybridMultilevel"/>
     <w:tmpl w:val="8ACE82E0"/>
@@ -7027,7 +8027,7 @@
       </w:rPr>
     </w:lvl>
   </w:abstractNum>
-  <w:abstractNum w:abstractNumId="10" w15:restartNumberingAfterBreak="0">
+  <w:abstractNum w:abstractNumId="10">
     <w:nsid w:val="5FBE364D"/>
     <w:multiLevelType w:val="hybridMultilevel"/>
     <w:tmpl w:val="71263938"/>
@@ -7140,7 +8140,7 @@
       </w:rPr>
     </w:lvl>
   </w:abstractNum>
-  <w:abstractNum w:abstractNumId="11" w15:restartNumberingAfterBreak="0">
+  <w:abstractNum w:abstractNumId="11">
     <w:nsid w:val="7AE32DE2"/>
     <w:multiLevelType w:val="hybridMultilevel"/>
     <w:tmpl w:val="F814BC5E"/>
@@ -7253,7 +8253,7 @@
       </w:rPr>
     </w:lvl>
   </w:abstractNum>
-  <w:abstractNum w:abstractNumId="12" w15:restartNumberingAfterBreak="0">
+  <w:abstractNum w:abstractNumId="12">
     <w:nsid w:val="7D6855BE"/>
     <w:multiLevelType w:val="hybridMultilevel"/>
     <w:tmpl w:val="32984F1A"/>
@@ -7409,7 +8409,7 @@
 </file>
 
 <file path=word/styles.xml><?xml version="1.0" encoding="utf-8"?>
-<w:styles xmlns:mc="http://schemas.openxmlformats.org/markup-compatibility/2006" xmlns:r="http://schemas.openxmlformats.org/officeDocument/2006/relationships" xmlns:w="http://schemas.openxmlformats.org/wordprocessingml/2006/main" xmlns:w14="http://schemas.microsoft.com/office/word/2010/wordml" xmlns:w15="http://schemas.microsoft.com/office/word/2012/wordml" xmlns:w16cid="http://schemas.microsoft.com/office/word/2016/wordml/cid" xmlns:w16se="http://schemas.microsoft.com/office/word/2015/wordml/symex" mc:Ignorable="w14 w15 w16se w16cid">
+<w:styles xmlns:r="http://schemas.openxmlformats.org/officeDocument/2006/relationships" xmlns:w="http://schemas.openxmlformats.org/wordprocessingml/2006/main">
   <w:docDefaults>
     <w:rPrDefault>
       <w:rPr>
@@ -7425,386 +8425,149 @@
       </w:pPr>
     </w:pPrDefault>
   </w:docDefaults>
-  <w:latentStyles w:defLockedState="0" w:defUIPriority="99" w:defSemiHidden="0" w:defUnhideWhenUsed="0" w:defQFormat="0" w:count="375">
-    <w:lsdException w:name="Normal" w:uiPriority="0" w:qFormat="1"/>
-    <w:lsdException w:name="heading 1" w:uiPriority="9" w:qFormat="1"/>
-    <w:lsdException w:name="heading 2" w:semiHidden="1" w:uiPriority="9" w:unhideWhenUsed="1" w:qFormat="1"/>
-    <w:lsdException w:name="heading 3" w:semiHidden="1" w:uiPriority="9" w:unhideWhenUsed="1" w:qFormat="1"/>
-    <w:lsdException w:name="heading 4" w:semiHidden="1" w:uiPriority="9" w:unhideWhenUsed="1" w:qFormat="1"/>
-    <w:lsdException w:name="heading 5" w:semiHidden="1" w:uiPriority="9" w:unhideWhenUsed="1" w:qFormat="1"/>
-    <w:lsdException w:name="heading 6" w:semiHidden="1" w:uiPriority="9" w:unhideWhenUsed="1" w:qFormat="1"/>
-    <w:lsdException w:name="heading 7" w:semiHidden="1" w:uiPriority="9" w:unhideWhenUsed="1" w:qFormat="1"/>
-    <w:lsdException w:name="heading 8" w:semiHidden="1" w:uiPriority="9" w:unhideWhenUsed="1" w:qFormat="1"/>
-    <w:lsdException w:name="heading 9" w:semiHidden="1" w:uiPriority="9" w:unhideWhenUsed="1" w:qFormat="1"/>
-    <w:lsdException w:name="index 1" w:semiHidden="1" w:unhideWhenUsed="1"/>
-    <w:lsdException w:name="index 2" w:semiHidden="1" w:unhideWhenUsed="1"/>
-    <w:lsdException w:name="index 3" w:semiHidden="1" w:unhideWhenUsed="1"/>
-    <w:lsdException w:name="index 4" w:semiHidden="1" w:unhideWhenUsed="1"/>
-    <w:lsdException w:name="index 5" w:semiHidden="1" w:unhideWhenUsed="1"/>
-    <w:lsdException w:name="index 6" w:semiHidden="1" w:unhideWhenUsed="1"/>
-    <w:lsdException w:name="index 7" w:semiHidden="1" w:unhideWhenUsed="1"/>
-    <w:lsdException w:name="index 8" w:semiHidden="1" w:unhideWhenUsed="1"/>
-    <w:lsdException w:name="index 9" w:semiHidden="1" w:unhideWhenUsed="1"/>
-    <w:lsdException w:name="toc 1" w:semiHidden="1" w:uiPriority="39" w:unhideWhenUsed="1"/>
-    <w:lsdException w:name="toc 2" w:semiHidden="1" w:uiPriority="39" w:unhideWhenUsed="1"/>
-    <w:lsdException w:name="toc 3" w:semiHidden="1" w:uiPriority="39" w:unhideWhenUsed="1"/>
-    <w:lsdException w:name="toc 4" w:semiHidden="1" w:uiPriority="39" w:unhideWhenUsed="1"/>
-    <w:lsdException w:name="toc 5" w:semiHidden="1" w:uiPriority="39" w:unhideWhenUsed="1"/>
-    <w:lsdException w:name="toc 6" w:semiHidden="1" w:uiPriority="39" w:unhideWhenUsed="1"/>
-    <w:lsdException w:name="toc 7" w:semiHidden="1" w:uiPriority="39" w:unhideWhenUsed="1"/>
-    <w:lsdException w:name="toc 8" w:semiHidden="1" w:uiPriority="39" w:unhideWhenUsed="1"/>
-    <w:lsdException w:name="toc 9" w:semiHidden="1" w:uiPriority="39" w:unhideWhenUsed="1"/>
-    <w:lsdException w:name="Normal Indent" w:semiHidden="1" w:unhideWhenUsed="1"/>
-    <w:lsdException w:name="footnote text" w:semiHidden="1" w:unhideWhenUsed="1"/>
-    <w:lsdException w:name="annotation text" w:semiHidden="1" w:unhideWhenUsed="1"/>
-    <w:lsdException w:name="header" w:semiHidden="1" w:unhideWhenUsed="1"/>
-    <w:lsdException w:name="footer" w:semiHidden="1" w:unhideWhenUsed="1"/>
-    <w:lsdException w:name="index heading" w:semiHidden="1" w:unhideWhenUsed="1"/>
-    <w:lsdException w:name="caption" w:semiHidden="1" w:uiPriority="35" w:unhideWhenUsed="1" w:qFormat="1"/>
-    <w:lsdException w:name="table of figures" w:semiHidden="1" w:unhideWhenUsed="1"/>
-    <w:lsdException w:name="envelope address" w:semiHidden="1" w:unhideWhenUsed="1"/>
-    <w:lsdException w:name="envelope return" w:semiHidden="1" w:unhideWhenUsed="1"/>
-    <w:lsdException w:name="footnote reference" w:semiHidden="1" w:unhideWhenUsed="1"/>
-    <w:lsdException w:name="annotation reference" w:semiHidden="1" w:unhideWhenUsed="1"/>
-    <w:lsdException w:name="line number" w:semiHidden="1" w:unhideWhenUsed="1"/>
-    <w:lsdException w:name="page number" w:semiHidden="1" w:unhideWhenUsed="1"/>
-    <w:lsdException w:name="endnote reference" w:semiHidden="1" w:unhideWhenUsed="1"/>
-    <w:lsdException w:name="endnote text" w:semiHidden="1" w:unhideWhenUsed="1"/>
-    <w:lsdException w:name="table of authorities" w:semiHidden="1" w:unhideWhenUsed="1"/>
-    <w:lsdException w:name="macro" w:semiHidden="1" w:unhideWhenUsed="1"/>
-    <w:lsdException w:name="toa heading" w:semiHidden="1" w:unhideWhenUsed="1"/>
-    <w:lsdException w:name="List" w:semiHidden="1" w:unhideWhenUsed="1"/>
-    <w:lsdException w:name="List Bullet" w:semiHidden="1" w:unhideWhenUsed="1"/>
-    <w:lsdException w:name="List Number" w:semiHidden="1" w:unhideWhenUsed="1"/>
-    <w:lsdException w:name="List 2" w:semiHidden="1" w:unhideWhenUsed="1"/>
-    <w:lsdException w:name="List 3" w:semiHidden="1" w:unhideWhenUsed="1"/>
-    <w:lsdException w:name="List 4" w:semiHidden="1" w:unhideWhenUsed="1"/>
-    <w:lsdException w:name="List 5" w:semiHidden="1" w:unhideWhenUsed="1"/>
-    <w:lsdException w:name="List Bullet 2" w:semiHidden="1" w:unhideWhenUsed="1"/>
-    <w:lsdException w:name="List Bullet 3" w:semiHidden="1" w:unhideWhenUsed="1"/>
-    <w:lsdException w:name="List Bullet 4" w:semiHidden="1" w:unhideWhenUsed="1"/>
-    <w:lsdException w:name="List Bullet 5" w:semiHidden="1" w:unhideWhenUsed="1"/>
-    <w:lsdException w:name="List Number 2" w:semiHidden="1" w:unhideWhenUsed="1"/>
-    <w:lsdException w:name="List Number 3" w:semiHidden="1" w:unhideWhenUsed="1"/>
-    <w:lsdException w:name="List Number 4" w:semiHidden="1" w:unhideWhenUsed="1"/>
-    <w:lsdException w:name="List Number 5" w:semiHidden="1" w:unhideWhenUsed="1"/>
-    <w:lsdException w:name="Title" w:uiPriority="10" w:qFormat="1"/>
-    <w:lsdException w:name="Closing" w:semiHidden="1" w:unhideWhenUsed="1"/>
-    <w:lsdException w:name="Signature" w:semiHidden="1" w:unhideWhenUsed="1"/>
-    <w:lsdException w:name="Default Paragraph Font" w:semiHidden="1" w:uiPriority="1" w:unhideWhenUsed="1"/>
-    <w:lsdException w:name="Body Text" w:semiHidden="1" w:unhideWhenUsed="1"/>
-    <w:lsdException w:name="Body Text Indent" w:semiHidden="1" w:unhideWhenUsed="1"/>
-    <w:lsdException w:name="List Continue" w:semiHidden="1" w:unhideWhenUsed="1"/>
-    <w:lsdException w:name="List Continue 2" w:semiHidden="1" w:unhideWhenUsed="1"/>
-    <w:lsdException w:name="List Continue 3" w:semiHidden="1" w:unhideWhenUsed="1"/>
-    <w:lsdException w:name="List Continue 4" w:semiHidden="1" w:unhideWhenUsed="1"/>
-    <w:lsdException w:name="List Continue 5" w:semiHidden="1" w:unhideWhenUsed="1"/>
-    <w:lsdException w:name="Message Header" w:semiHidden="1" w:unhideWhenUsed="1"/>
-    <w:lsdException w:name="Subtitle" w:uiPriority="11" w:qFormat="1"/>
-    <w:lsdException w:name="Salutation" w:semiHidden="1" w:unhideWhenUsed="1"/>
-    <w:lsdException w:name="Date" w:semiHidden="1" w:unhideWhenUsed="1"/>
-    <w:lsdException w:name="Body Text First Indent" w:semiHidden="1" w:unhideWhenUsed="1"/>
-    <w:lsdException w:name="Body Text First Indent 2" w:semiHidden="1" w:unhideWhenUsed="1"/>
-    <w:lsdException w:name="Note Heading" w:semiHidden="1" w:unhideWhenUsed="1"/>
-    <w:lsdException w:name="Body Text 2" w:semiHidden="1" w:unhideWhenUsed="1"/>
-    <w:lsdException w:name="Body Text 3" w:semiHidden="1" w:unhideWhenUsed="1"/>
-    <w:lsdException w:name="Body Text Indent 2" w:semiHidden="1" w:unhideWhenUsed="1"/>
-    <w:lsdException w:name="Body Text Indent 3" w:semiHidden="1" w:unhideWhenUsed="1"/>
-    <w:lsdException w:name="Block Text" w:semiHidden="1" w:unhideWhenUsed="1"/>
-    <w:lsdException w:name="Hyperlink" w:semiHidden="1" w:unhideWhenUsed="1"/>
-    <w:lsdException w:name="FollowedHyperlink" w:semiHidden="1" w:unhideWhenUsed="1"/>
-    <w:lsdException w:name="Strong" w:uiPriority="22" w:qFormat="1"/>
-    <w:lsdException w:name="Emphasis" w:uiPriority="20" w:qFormat="1"/>
-    <w:lsdException w:name="Document Map" w:semiHidden="1" w:unhideWhenUsed="1"/>
-    <w:lsdException w:name="Plain Text" w:semiHidden="1" w:unhideWhenUsed="1"/>
-    <w:lsdException w:name="E-mail Signature" w:semiHidden="1" w:unhideWhenUsed="1"/>
-    <w:lsdException w:name="HTML Top of Form" w:semiHidden="1" w:unhideWhenUsed="1"/>
-    <w:lsdException w:name="HTML Bottom of Form" w:semiHidden="1" w:unhideWhenUsed="1"/>
-    <w:lsdException w:name="Normal (Web)" w:semiHidden="1" w:unhideWhenUsed="1"/>
-    <w:lsdException w:name="HTML Acronym" w:semiHidden="1" w:unhideWhenUsed="1"/>
-    <w:lsdException w:name="HTML Address" w:semiHidden="1" w:unhideWhenUsed="1"/>
-    <w:lsdException w:name="HTML Cite" w:semiHidden="1" w:unhideWhenUsed="1"/>
-    <w:lsdException w:name="HTML Code" w:semiHidden="1" w:unhideWhenUsed="1"/>
-    <w:lsdException w:name="HTML Definition" w:semiHidden="1" w:unhideWhenUsed="1"/>
-    <w:lsdException w:name="HTML Keyboard" w:semiHidden="1" w:unhideWhenUsed="1"/>
-    <w:lsdException w:name="HTML Preformatted" w:semiHidden="1" w:unhideWhenUsed="1"/>
-    <w:lsdException w:name="HTML Sample" w:semiHidden="1" w:unhideWhenUsed="1"/>
-    <w:lsdException w:name="HTML Typewriter" w:semiHidden="1" w:unhideWhenUsed="1"/>
-    <w:lsdException w:name="HTML Variable" w:semiHidden="1" w:unhideWhenUsed="1"/>
-    <w:lsdException w:name="Normal Table" w:semiHidden="1" w:unhideWhenUsed="1"/>
-    <w:lsdException w:name="annotation subject" w:semiHidden="1" w:unhideWhenUsed="1"/>
-    <w:lsdException w:name="No List" w:semiHidden="1" w:unhideWhenUsed="1"/>
-    <w:lsdException w:name="Outline List 1" w:semiHidden="1" w:unhideWhenUsed="1"/>
-    <w:lsdException w:name="Outline List 2" w:semiHidden="1" w:unhideWhenUsed="1"/>
-    <w:lsdException w:name="Outline List 3" w:semiHidden="1" w:unhideWhenUsed="1"/>
-    <w:lsdException w:name="Table Simple 1" w:semiHidden="1" w:unhideWhenUsed="1"/>
-    <w:lsdException w:name="Table Simple 2" w:semiHidden="1" w:unhideWhenUsed="1"/>
-    <w:lsdException w:name="Table Simple 3" w:semiHidden="1" w:unhideWhenUsed="1"/>
-    <w:lsdException w:name="Table Classic 1" w:semiHidden="1" w:unhideWhenUsed="1"/>
-    <w:lsdException w:name="Table Classic 2" w:semiHidden="1" w:unhideWhenUsed="1"/>
-    <w:lsdException w:name="Table Classic 3" w:semiHidden="1" w:unhideWhenUsed="1"/>
-    <w:lsdException w:name="Table Classic 4" w:semiHidden="1" w:unhideWhenUsed="1"/>
-    <w:lsdException w:name="Table Colorful 1" w:semiHidden="1" w:unhideWhenUsed="1"/>
-    <w:lsdException w:name="Table Colorful 2" w:semiHidden="1" w:unhideWhenUsed="1"/>
-    <w:lsdException w:name="Table Colorful 3" w:semiHidden="1" w:unhideWhenUsed="1"/>
-    <w:lsdException w:name="Table Columns 1" w:semiHidden="1" w:unhideWhenUsed="1"/>
-    <w:lsdException w:name="Table Columns 2" w:semiHidden="1" w:unhideWhenUsed="1"/>
-    <w:lsdException w:name="Table Columns 3" w:semiHidden="1" w:unhideWhenUsed="1"/>
-    <w:lsdException w:name="Table Columns 4" w:semiHidden="1" w:unhideWhenUsed="1"/>
-    <w:lsdException w:name="Table Columns 5" w:semiHidden="1" w:unhideWhenUsed="1"/>
-    <w:lsdException w:name="Table Grid 1" w:semiHidden="1" w:unhideWhenUsed="1"/>
-    <w:lsdException w:name="Table Grid 2" w:semiHidden="1" w:unhideWhenUsed="1"/>
-    <w:lsdException w:name="Table Grid 3" w:semiHidden="1" w:unhideWhenUsed="1"/>
-    <w:lsdException w:name="Table Grid 4" w:semiHidden="1" w:unhideWhenUsed="1"/>
-    <w:lsdException w:name="Table Grid 5" w:semiHidden="1" w:unhideWhenUsed="1"/>
-    <w:lsdException w:name="Table Grid 6" w:semiHidden="1" w:unhideWhenUsed="1"/>
-    <w:lsdException w:name="Table Grid 7" w:semiHidden="1" w:unhideWhenUsed="1"/>
-    <w:lsdException w:name="Table Grid 8" w:semiHidden="1" w:unhideWhenUsed="1"/>
-    <w:lsdException w:name="Table List 1" w:semiHidden="1" w:unhideWhenUsed="1"/>
-    <w:lsdException w:name="Table List 2" w:semiHidden="1" w:unhideWhenUsed="1"/>
-    <w:lsdException w:name="Table List 3" w:semiHidden="1" w:unhideWhenUsed="1"/>
-    <w:lsdException w:name="Table List 4" w:semiHidden="1" w:unhideWhenUsed="1"/>
-    <w:lsdException w:name="Table List 5" w:semiHidden="1" w:unhideWhenUsed="1"/>
-    <w:lsdException w:name="Table List 6" w:semiHidden="1" w:unhideWhenUsed="1"/>
-    <w:lsdException w:name="Table List 7" w:semiHidden="1" w:unhideWhenUsed="1"/>
-    <w:lsdException w:name="Table List 8" w:semiHidden="1" w:unhideWhenUsed="1"/>
-    <w:lsdException w:name="Table 3D effects 1" w:semiHidden="1" w:unhideWhenUsed="1"/>
-    <w:lsdException w:name="Table 3D effects 2" w:semiHidden="1" w:unhideWhenUsed="1"/>
-    <w:lsdException w:name="Table 3D effects 3" w:semiHidden="1" w:unhideWhenUsed="1"/>
-    <w:lsdException w:name="Table Contemporary" w:semiHidden="1" w:unhideWhenUsed="1"/>
-    <w:lsdException w:name="Table Elegant" w:semiHidden="1" w:unhideWhenUsed="1"/>
-    <w:lsdException w:name="Table Professional" w:semiHidden="1" w:unhideWhenUsed="1"/>
-    <w:lsdException w:name="Table Subtle 1" w:semiHidden="1" w:unhideWhenUsed="1"/>
-    <w:lsdException w:name="Table Subtle 2" w:semiHidden="1" w:unhideWhenUsed="1"/>
-    <w:lsdException w:name="Table Web 1" w:semiHidden="1" w:unhideWhenUsed="1"/>
-    <w:lsdException w:name="Table Web 2" w:semiHidden="1" w:unhideWhenUsed="1"/>
-    <w:lsdException w:name="Table Web 3" w:semiHidden="1" w:unhideWhenUsed="1"/>
-    <w:lsdException w:name="Balloon Text" w:semiHidden="1" w:unhideWhenUsed="1"/>
-    <w:lsdException w:name="Table Grid" w:uiPriority="39"/>
-    <w:lsdException w:name="Table Theme" w:semiHidden="1" w:unhideWhenUsed="1"/>
-    <w:lsdException w:name="Placeholder Text" w:semiHidden="1"/>
-    <w:lsdException w:name="No Spacing" w:uiPriority="1" w:qFormat="1"/>
-    <w:lsdException w:name="Light Shading" w:uiPriority="60"/>
-    <w:lsdException w:name="Light List" w:uiPriority="61"/>
-    <w:lsdException w:name="Light Grid" w:uiPriority="62"/>
-    <w:lsdException w:name="Medium Shading 1" w:uiPriority="63"/>
-    <w:lsdException w:name="Medium Shading 2" w:uiPriority="64"/>
-    <w:lsdException w:name="Medium List 1" w:uiPriority="65"/>
-    <w:lsdException w:name="Medium List 2" w:uiPriority="66"/>
-    <w:lsdException w:name="Medium Grid 1" w:uiPriority="67"/>
-    <w:lsdException w:name="Medium Grid 2" w:uiPriority="68"/>
-    <w:lsdException w:name="Medium Grid 3" w:uiPriority="69"/>
-    <w:lsdException w:name="Dark List" w:uiPriority="70"/>
-    <w:lsdException w:name="Colorful Shading" w:uiPriority="71"/>
-    <w:lsdException w:name="Colorful List" w:uiPriority="72"/>
-    <w:lsdException w:name="Colorful Grid" w:uiPriority="73"/>
-    <w:lsdException w:name="Light Shading Accent 1" w:uiPriority="60"/>
-    <w:lsdException w:name="Light List Accent 1" w:uiPriority="61"/>
-    <w:lsdException w:name="Light Grid Accent 1" w:uiPriority="62"/>
-    <w:lsdException w:name="Medium Shading 1 Accent 1" w:uiPriority="63"/>
-    <w:lsdException w:name="Medium Shading 2 Accent 1" w:uiPriority="64"/>
-    <w:lsdException w:name="Medium List 1 Accent 1" w:uiPriority="65"/>
-    <w:lsdException w:name="Revision" w:semiHidden="1"/>
-    <w:lsdException w:name="List Paragraph" w:uiPriority="34" w:qFormat="1"/>
-    <w:lsdException w:name="Quote" w:uiPriority="29" w:qFormat="1"/>
-    <w:lsdException w:name="Intense Quote" w:uiPriority="30" w:qFormat="1"/>
-    <w:lsdException w:name="Medium List 2 Accent 1" w:uiPriority="66"/>
-    <w:lsdException w:name="Medium Grid 1 Accent 1" w:uiPriority="67"/>
-    <w:lsdException w:name="Medium Grid 2 Accent 1" w:uiPriority="68"/>
-    <w:lsdException w:name="Medium Grid 3 Accent 1" w:uiPriority="69"/>
-    <w:lsdException w:name="Dark List Accent 1" w:uiPriority="70"/>
-    <w:lsdException w:name="Colorful Shading Accent 1" w:uiPriority="71"/>
-    <w:lsdException w:name="Colorful List Accent 1" w:uiPriority="72"/>
-    <w:lsdException w:name="Colorful Grid Accent 1" w:uiPriority="73"/>
-    <w:lsdException w:name="Light Shading Accent 2" w:uiPriority="60"/>
-    <w:lsdException w:name="Light List Accent 2" w:uiPriority="61"/>
-    <w:lsdException w:name="Light Grid Accent 2" w:uiPriority="62"/>
-    <w:lsdException w:name="Medium Shading 1 Accent 2" w:uiPriority="63"/>
-    <w:lsdException w:name="Medium Shading 2 Accent 2" w:uiPriority="64"/>
-    <w:lsdException w:name="Medium List 1 Accent 2" w:uiPriority="65"/>
-    <w:lsdException w:name="Medium List 2 Accent 2" w:uiPriority="66"/>
-    <w:lsdException w:name="Medium Grid 1 Accent 2" w:uiPriority="67"/>
-    <w:lsdException w:name="Medium Grid 2 Accent 2" w:uiPriority="68"/>
-    <w:lsdException w:name="Medium Grid 3 Accent 2" w:uiPriority="69"/>
-    <w:lsdException w:name="Dark List Accent 2" w:uiPriority="70"/>
-    <w:lsdException w:name="Colorful Shading Accent 2" w:uiPriority="71"/>
-    <w:lsdException w:name="Colorful List Accent 2" w:uiPriority="72"/>
-    <w:lsdException w:name="Colorful Grid Accent 2" w:uiPriority="73"/>
-    <w:lsdException w:name="Light Shading Accent 3" w:uiPriority="60"/>
-    <w:lsdException w:name="Light List Accent 3" w:uiPriority="61"/>
-    <w:lsdException w:name="Light Grid Accent 3" w:uiPriority="62"/>
-    <w:lsdException w:name="Medium Shading 1 Accent 3" w:uiPriority="63"/>
-    <w:lsdException w:name="Medium Shading 2 Accent 3" w:uiPriority="64"/>
-    <w:lsdException w:name="Medium List 1 Accent 3" w:uiPriority="65"/>
-    <w:lsdException w:name="Medium List 2 Accent 3" w:uiPriority="66"/>
-    <w:lsdException w:name="Medium Grid 1 Accent 3" w:uiPriority="67"/>
-    <w:lsdException w:name="Medium Grid 2 Accent 3" w:uiPriority="68"/>
-    <w:lsdException w:name="Medium Grid 3 Accent 3" w:uiPriority="69"/>
-    <w:lsdException w:name="Dark List Accent 3" w:uiPriority="70"/>
-    <w:lsdException w:name="Colorful Shading Accent 3" w:uiPriority="71"/>
-    <w:lsdException w:name="Colorful List Accent 3" w:uiPriority="72"/>
-    <w:lsdException w:name="Colorful Grid Accent 3" w:uiPriority="73"/>
-    <w:lsdException w:name="Light Shading Accent 4" w:uiPriority="60"/>
-    <w:lsdException w:name="Light List Accent 4" w:uiPriority="61"/>
-    <w:lsdException w:name="Light Grid Accent 4" w:uiPriority="62"/>
-    <w:lsdException w:name="Medium Shading 1 Accent 4" w:uiPriority="63"/>
-    <w:lsdException w:name="Medium Shading 2 Accent 4" w:uiPriority="64"/>
-    <w:lsdException w:name="Medium List 1 Accent 4" w:uiPriority="65"/>
-    <w:lsdException w:name="Medium List 2 Accent 4" w:uiPriority="66"/>
-    <w:lsdException w:name="Medium Grid 1 Accent 4" w:uiPriority="67"/>
-    <w:lsdException w:name="Medium Grid 2 Accent 4" w:uiPriority="68"/>
-    <w:lsdException w:name="Medium Grid 3 Accent 4" w:uiPriority="69"/>
-    <w:lsdException w:name="Dark List Accent 4" w:uiPriority="70"/>
-    <w:lsdException w:name="Colorful Shading Accent 4" w:uiPriority="71"/>
-    <w:lsdException w:name="Colorful List Accent 4" w:uiPriority="72"/>
-    <w:lsdException w:name="Colorful Grid Accent 4" w:uiPriority="73"/>
-    <w:lsdException w:name="Light Shading Accent 5" w:uiPriority="60"/>
-    <w:lsdException w:name="Light List Accent 5" w:uiPriority="61"/>
-    <w:lsdException w:name="Light Grid Accent 5" w:uiPriority="62"/>
-    <w:lsdException w:name="Medium Shading 1 Accent 5" w:uiPriority="63"/>
-    <w:lsdException w:name="Medium Shading 2 Accent 5" w:uiPriority="64"/>
-    <w:lsdException w:name="Medium List 1 Accent 5" w:uiPriority="65"/>
-    <w:lsdException w:name="Medium List 2 Accent 5" w:uiPriority="66"/>
-    <w:lsdException w:name="Medium Grid 1 Accent 5" w:uiPriority="67"/>
-    <w:lsdException w:name="Medium Grid 2 Accent 5" w:uiPriority="68"/>
-    <w:lsdException w:name="Medium Grid 3 Accent 5" w:uiPriority="69"/>
-    <w:lsdException w:name="Dark List Accent 5" w:uiPriority="70"/>
-    <w:lsdException w:name="Colorful Shading Accent 5" w:uiPriority="71"/>
-    <w:lsdException w:name="Colorful List Accent 5" w:uiPriority="72"/>
-    <w:lsdException w:name="Colorful Grid Accent 5" w:uiPriority="73"/>
-    <w:lsdException w:name="Light Shading Accent 6" w:uiPriority="60"/>
-    <w:lsdException w:name="Light List Accent 6" w:uiPriority="61"/>
-    <w:lsdException w:name="Light Grid Accent 6" w:uiPriority="62"/>
-    <w:lsdException w:name="Medium Shading 1 Accent 6" w:uiPriority="63"/>
-    <w:lsdException w:name="Medium Shading 2 Accent 6" w:uiPriority="64"/>
-    <w:lsdException w:name="Medium List 1 Accent 6" w:uiPriority="65"/>
-    <w:lsdException w:name="Medium List 2 Accent 6" w:uiPriority="66"/>
-    <w:lsdException w:name="Medium Grid 1 Accent 6" w:uiPriority="67"/>
-    <w:lsdException w:name="Medium Grid 2 Accent 6" w:uiPriority="68"/>
-    <w:lsdException w:name="Medium Grid 3 Accent 6" w:uiPriority="69"/>
-    <w:lsdException w:name="Dark List Accent 6" w:uiPriority="70"/>
-    <w:lsdException w:name="Colorful Shading Accent 6" w:uiPriority="71"/>
-    <w:lsdException w:name="Colorful List Accent 6" w:uiPriority="72"/>
-    <w:lsdException w:name="Colorful Grid Accent 6" w:uiPriority="73"/>
-    <w:lsdException w:name="Subtle Emphasis" w:uiPriority="19" w:qFormat="1"/>
-    <w:lsdException w:name="Intense Emphasis" w:uiPriority="21" w:qFormat="1"/>
-    <w:lsdException w:name="Subtle Reference" w:uiPriority="31" w:qFormat="1"/>
-    <w:lsdException w:name="Intense Reference" w:uiPriority="32" w:qFormat="1"/>
-    <w:lsdException w:name="Book Title" w:uiPriority="33" w:qFormat="1"/>
-    <w:lsdException w:name="Bibliography" w:semiHidden="1" w:uiPriority="37" w:unhideWhenUsed="1"/>
-    <w:lsdException w:name="TOC Heading" w:semiHidden="1" w:uiPriority="39" w:unhideWhenUsed="1" w:qFormat="1"/>
-    <w:lsdException w:name="Plain Table 1" w:uiPriority="41"/>
-    <w:lsdException w:name="Plain Table 2" w:uiPriority="42"/>
-    <w:lsdException w:name="Plain Table 3" w:uiPriority="43"/>
-    <w:lsdException w:name="Plain Table 4" w:uiPriority="44"/>
-    <w:lsdException w:name="Plain Table 5" w:uiPriority="45"/>
-    <w:lsdException w:name="Grid Table Light" w:uiPriority="40"/>
-    <w:lsdException w:name="Grid Table 1 Light" w:uiPriority="46"/>
-    <w:lsdException w:name="Grid Table 2" w:uiPriority="47"/>
-    <w:lsdException w:name="Grid Table 3" w:uiPriority="48"/>
-    <w:lsdException w:name="Grid Table 4" w:uiPriority="49"/>
-    <w:lsdException w:name="Grid Table 5 Dark" w:uiPriority="50"/>
-    <w:lsdException w:name="Grid Table 6 Colorful" w:uiPriority="51"/>
-    <w:lsdException w:name="Grid Table 7 Colorful" w:uiPriority="52"/>
-    <w:lsdException w:name="Grid Table 1 Light Accent 1" w:uiPriority="46"/>
-    <w:lsdException w:name="Grid Table 2 Accent 1" w:uiPriority="47"/>
-    <w:lsdException w:name="Grid Table 3 Accent 1" w:uiPriority="48"/>
-    <w:lsdException w:name="Grid Table 4 Accent 1" w:uiPriority="49"/>
-    <w:lsdException w:name="Grid Table 5 Dark Accent 1" w:uiPriority="50"/>
-    <w:lsdException w:name="Grid Table 6 Colorful Accent 1" w:uiPriority="51"/>
-    <w:lsdException w:name="Grid Table 7 Colorful Accent 1" w:uiPriority="52"/>
-    <w:lsdException w:name="Grid Table 1 Light Accent 2" w:uiPriority="46"/>
-    <w:lsdException w:name="Grid Table 2 Accent 2" w:uiPriority="47"/>
-    <w:lsdException w:name="Grid Table 3 Accent 2" w:uiPriority="48"/>
-    <w:lsdException w:name="Grid Table 4 Accent 2" w:uiPriority="49"/>
-    <w:lsdException w:name="Grid Table 5 Dark Accent 2" w:uiPriority="50"/>
-    <w:lsdException w:name="Grid Table 6 Colorful Accent 2" w:uiPriority="51"/>
-    <w:lsdException w:name="Grid Table 7 Colorful Accent 2" w:uiPriority="52"/>
-    <w:lsdException w:name="Grid Table 1 Light Accent 3" w:uiPriority="46"/>
-    <w:lsdException w:name="Grid Table 2 Accent 3" w:uiPriority="47"/>
-    <w:lsdException w:name="Grid Table 3 Accent 3" w:uiPriority="48"/>
-    <w:lsdException w:name="Grid Table 4 Accent 3" w:uiPriority="49"/>
-    <w:lsdException w:name="Grid Table 5 Dark Accent 3" w:uiPriority="50"/>
-    <w:lsdException w:name="Grid Table 6 Colorful Accent 3" w:uiPriority="51"/>
-    <w:lsdException w:name="Grid Table 7 Colorful Accent 3" w:uiPriority="52"/>
-    <w:lsdException w:name="Grid Table 1 Light Accent 4" w:uiPriority="46"/>
-    <w:lsdException w:name="Grid Table 2 Accent 4" w:uiPriority="47"/>
-    <w:lsdException w:name="Grid Table 3 Accent 4" w:uiPriority="48"/>
-    <w:lsdException w:name="Grid Table 4 Accent 4" w:uiPriority="49"/>
-    <w:lsdException w:name="Grid Table 5 Dark Accent 4" w:uiPriority="50"/>
-    <w:lsdException w:name="Grid Table 6 Colorful Accent 4" w:uiPriority="51"/>
-    <w:lsdException w:name="Grid Table 7 Colorful Accent 4" w:uiPriority="52"/>
-    <w:lsdException w:name="Grid Table 1 Light Accent 5" w:uiPriority="46"/>
-    <w:lsdException w:name="Grid Table 2 Accent 5" w:uiPriority="47"/>
-    <w:lsdException w:name="Grid Table 3 Accent 5" w:uiPriority="48"/>
-    <w:lsdException w:name="Grid Table 4 Accent 5" w:uiPriority="49"/>
-    <w:lsdException w:name="Grid Table 5 Dark Accent 5" w:uiPriority="50"/>
-    <w:lsdException w:name="Grid Table 6 Colorful Accent 5" w:uiPriority="51"/>
-    <w:lsdException w:name="Grid Table 7 Colorful Accent 5" w:uiPriority="52"/>
-    <w:lsdException w:name="Grid Table 1 Light Accent 6" w:uiPriority="46"/>
-    <w:lsdException w:name="Grid Table 2 Accent 6" w:uiPriority="47"/>
-    <w:lsdException w:name="Grid Table 3 Accent 6" w:uiPriority="48"/>
-    <w:lsdException w:name="Grid Table 4 Accent 6" w:uiPriority="49"/>
-    <w:lsdException w:name="Grid Table 5 Dark Accent 6" w:uiPriority="50"/>
-    <w:lsdException w:name="Grid Table 6 Colorful Accent 6" w:uiPriority="51"/>
-    <w:lsdException w:name="Grid Table 7 Colorful Accent 6" w:uiPriority="52"/>
-    <w:lsdException w:name="List Table 1 Light" w:uiPriority="46"/>
-    <w:lsdException w:name="List Table 2" w:uiPriority="47"/>
-    <w:lsdException w:name="List Table 3" w:uiPriority="48"/>
-    <w:lsdException w:name="List Table 4" w:uiPriority="49"/>
-    <w:lsdException w:name="List Table 5 Dark" w:uiPriority="50"/>
-    <w:lsdException w:name="List Table 6 Colorful" w:uiPriority="51"/>
-    <w:lsdException w:name="List Table 7 Colorful" w:uiPriority="52"/>
-    <w:lsdException w:name="List Table 1 Light Accent 1" w:uiPriority="46"/>
-    <w:lsdException w:name="List Table 2 Accent 1" w:uiPriority="47"/>
-    <w:lsdException w:name="List Table 3 Accent 1" w:uiPriority="48"/>
-    <w:lsdException w:name="List Table 4 Accent 1" w:uiPriority="49"/>
-    <w:lsdException w:name="List Table 5 Dark Accent 1" w:uiPriority="50"/>
-    <w:lsdException w:name="List Table 6 Colorful Accent 1" w:uiPriority="51"/>
-    <w:lsdException w:name="List Table 7 Colorful Accent 1" w:uiPriority="52"/>
-    <w:lsdException w:name="List Table 1 Light Accent 2" w:uiPriority="46"/>
-    <w:lsdException w:name="List Table 2 Accent 2" w:uiPriority="47"/>
-    <w:lsdException w:name="List Table 3 Accent 2" w:uiPriority="48"/>
-    <w:lsdException w:name="List Table 4 Accent 2" w:uiPriority="49"/>
-    <w:lsdException w:name="List Table 5 Dark Accent 2" w:uiPriority="50"/>
-    <w:lsdException w:name="List Table 6 Colorful Accent 2" w:uiPriority="51"/>
-    <w:lsdException w:name="List Table 7 Colorful Accent 2" w:uiPriority="52"/>
-    <w:lsdException w:name="List Table 1 Light Accent 3" w:uiPriority="46"/>
-    <w:lsdException w:name="List Table 2 Accent 3" w:uiPriority="47"/>
-    <w:lsdException w:name="List Table 3 Accent 3" w:uiPriority="48"/>
-    <w:lsdException w:name="List Table 4 Accent 3" w:uiPriority="49"/>
-    <w:lsdException w:name="List Table 5 Dark Accent 3" w:uiPriority="50"/>
-    <w:lsdException w:name="List Table 6 Colorful Accent 3" w:uiPriority="51"/>
-    <w:lsdException w:name="List Table 7 Colorful Accent 3" w:uiPriority="52"/>
-    <w:lsdException w:name="List Table 1 Light Accent 4" w:uiPriority="46"/>
-    <w:lsdException w:name="List Table 2 Accent 4" w:uiPriority="47"/>
-    <w:lsdException w:name="List Table 3 Accent 4" w:uiPriority="48"/>
-    <w:lsdException w:name="List Table 4 Accent 4" w:uiPriority="49"/>
-    <w:lsdException w:name="List Table 5 Dark Accent 4" w:uiPriority="50"/>
-    <w:lsdException w:name="List Table 6 Colorful Accent 4" w:uiPriority="51"/>
-    <w:lsdException w:name="List Table 7 Colorful Accent 4" w:uiPriority="52"/>
-    <w:lsdException w:name="List Table 1 Light Accent 5" w:uiPriority="46"/>
-    <w:lsdException w:name="List Table 2 Accent 5" w:uiPriority="47"/>
-    <w:lsdException w:name="List Table 3 Accent 5" w:uiPriority="48"/>
-    <w:lsdException w:name="List Table 4 Accent 5" w:uiPriority="49"/>
-    <w:lsdException w:name="List Table 5 Dark Accent 5" w:uiPriority="50"/>
-    <w:lsdException w:name="List Table 6 Colorful Accent 5" w:uiPriority="51"/>
-    <w:lsdException w:name="List Table 7 Colorful Accent 5" w:uiPriority="52"/>
-    <w:lsdException w:name="List Table 1 Light Accent 6" w:uiPriority="46"/>
-    <w:lsdException w:name="List Table 2 Accent 6" w:uiPriority="47"/>
-    <w:lsdException w:name="List Table 3 Accent 6" w:uiPriority="48"/>
-    <w:lsdException w:name="List Table 4 Accent 6" w:uiPriority="49"/>
-    <w:lsdException w:name="List Table 5 Dark Accent 6" w:uiPriority="50"/>
-    <w:lsdException w:name="List Table 6 Colorful Accent 6" w:uiPriority="51"/>
-    <w:lsdException w:name="List Table 7 Colorful Accent 6" w:uiPriority="52"/>
-    <w:lsdException w:name="Mention" w:semiHidden="1" w:unhideWhenUsed="1"/>
-    <w:lsdException w:name="Smart Hyperlink" w:semiHidden="1" w:unhideWhenUsed="1"/>
-    <w:lsdException w:name="Hashtag" w:semiHidden="1" w:unhideWhenUsed="1"/>
-    <w:lsdException w:name="Unresolved Mention" w:semiHidden="1" w:unhideWhenUsed="1"/>
+  <w:latentStyles w:defLockedState="0" w:defUIPriority="99" w:defSemiHidden="1" w:defUnhideWhenUsed="1" w:defQFormat="0" w:count="267">
+    <w:lsdException w:name="Normal" w:semiHidden="0" w:uiPriority="0" w:unhideWhenUsed="0" w:qFormat="1"/>
+    <w:lsdException w:name="heading 1" w:semiHidden="0" w:uiPriority="9" w:unhideWhenUsed="0" w:qFormat="1"/>
+    <w:lsdException w:name="heading 2" w:uiPriority="9" w:qFormat="1"/>
+    <w:lsdException w:name="heading 3" w:uiPriority="9" w:qFormat="1"/>
+    <w:lsdException w:name="heading 4" w:uiPriority="9" w:qFormat="1"/>
+    <w:lsdException w:name="heading 5" w:uiPriority="9" w:qFormat="1"/>
+    <w:lsdException w:name="heading 6" w:uiPriority="9" w:qFormat="1"/>
+    <w:lsdException w:name="heading 7" w:uiPriority="9" w:qFormat="1"/>
+    <w:lsdException w:name="heading 8" w:uiPriority="9" w:qFormat="1"/>
+    <w:lsdException w:name="heading 9" w:uiPriority="9" w:qFormat="1"/>
+    <w:lsdException w:name="toc 1" w:uiPriority="39"/>
+    <w:lsdException w:name="toc 2" w:uiPriority="39"/>
+    <w:lsdException w:name="toc 3" w:uiPriority="39"/>
+    <w:lsdException w:name="toc 4" w:uiPriority="39"/>
+    <w:lsdException w:name="toc 5" w:uiPriority="39"/>
+    <w:lsdException w:name="toc 6" w:uiPriority="39"/>
+    <w:lsdException w:name="toc 7" w:uiPriority="39"/>
+    <w:lsdException w:name="toc 8" w:uiPriority="39"/>
+    <w:lsdException w:name="toc 9" w:uiPriority="39"/>
+    <w:lsdException w:name="caption" w:uiPriority="35" w:qFormat="1"/>
+    <w:lsdException w:name="Title" w:semiHidden="0" w:uiPriority="10" w:unhideWhenUsed="0" w:qFormat="1"/>
+    <w:lsdException w:name="Default Paragraph Font" w:uiPriority="1"/>
+    <w:lsdException w:name="Subtitle" w:semiHidden="0" w:uiPriority="11" w:unhideWhenUsed="0" w:qFormat="1"/>
+    <w:lsdException w:name="Strong" w:semiHidden="0" w:uiPriority="22" w:unhideWhenUsed="0" w:qFormat="1"/>
+    <w:lsdException w:name="Emphasis" w:semiHidden="0" w:uiPriority="20" w:unhideWhenUsed="0" w:qFormat="1"/>
+    <w:lsdException w:name="Table Grid" w:semiHidden="0" w:uiPriority="39" w:unhideWhenUsed="0"/>
+    <w:lsdException w:name="Placeholder Text" w:unhideWhenUsed="0"/>
+    <w:lsdException w:name="No Spacing" w:semiHidden="0" w:uiPriority="1" w:unhideWhenUsed="0" w:qFormat="1"/>
+    <w:lsdException w:name="Light Shading" w:semiHidden="0" w:uiPriority="60" w:unhideWhenUsed="0"/>
+    <w:lsdException w:name="Light List" w:semiHidden="0" w:uiPriority="61" w:unhideWhenUsed="0"/>
+    <w:lsdException w:name="Light Grid" w:semiHidden="0" w:uiPriority="62" w:unhideWhenUsed="0"/>
+    <w:lsdException w:name="Medium Shading 1" w:semiHidden="0" w:uiPriority="63" w:unhideWhenUsed="0"/>
+    <w:lsdException w:name="Medium Shading 2" w:semiHidden="0" w:uiPriority="64" w:unhideWhenUsed="0"/>
+    <w:lsdException w:name="Medium List 1" w:semiHidden="0" w:uiPriority="65" w:unhideWhenUsed="0"/>
+    <w:lsdException w:name="Medium List 2" w:semiHidden="0" w:uiPriority="66" w:unhideWhenUsed="0"/>
+    <w:lsdException w:name="Medium Grid 1" w:semiHidden="0" w:uiPriority="67" w:unhideWhenUsed="0"/>
+    <w:lsdException w:name="Medium Grid 2" w:semiHidden="0" w:uiPriority="68" w:unhideWhenUsed="0"/>
+    <w:lsdException w:name="Medium Grid 3" w:semiHidden="0" w:uiPriority="69" w:unhideWhenUsed="0"/>
+    <w:lsdException w:name="Dark List" w:semiHidden="0" w:uiPriority="70" w:unhideWhenUsed="0"/>
+    <w:lsdException w:name="Colorful Shading" w:semiHidden="0" w:uiPriority="71" w:unhideWhenUsed="0"/>
+    <w:lsdException w:name="Colorful List" w:semiHidden="0" w:uiPriority="72" w:unhideWhenUsed="0"/>
+    <w:lsdException w:name="Colorful Grid" w:semiHidden="0" w:uiPriority="73" w:unhideWhenUsed="0"/>
+    <w:lsdException w:name="Light Shading Accent 1" w:semiHidden="0" w:uiPriority="60" w:unhideWhenUsed="0"/>
+    <w:lsdException w:name="Light List Accent 1" w:semiHidden="0" w:uiPriority="61" w:unhideWhenUsed="0"/>
+    <w:lsdException w:name="Light Grid Accent 1" w:semiHidden="0" w:uiPriority="62" w:unhideWhenUsed="0"/>
+    <w:lsdException w:name="Medium Shading 1 Accent 1" w:semiHidden="0" w:uiPriority="63" w:unhideWhenUsed="0"/>
+    <w:lsdException w:name="Medium Shading 2 Accent 1" w:semiHidden="0" w:uiPriority="64" w:unhideWhenUsed="0"/>
+    <w:lsdException w:name="Medium List 1 Accent 1" w:semiHidden="0" w:uiPriority="65" w:unhideWhenUsed="0"/>
+    <w:lsdException w:name="Revision" w:unhideWhenUsed="0"/>
+    <w:lsdException w:name="List Paragraph" w:semiHidden="0" w:uiPriority="34" w:unhideWhenUsed="0" w:qFormat="1"/>
+    <w:lsdException w:name="Quote" w:semiHidden="0" w:uiPriority="29" w:unhideWhenUsed="0" w:qFormat="1"/>
+    <w:lsdException w:name="Intense Quote" w:semiHidden="0" w:uiPriority="30" w:unhideWhenUsed="0" w:qFormat="1"/>
+    <w:lsdException w:name="Medium List 2 Accent 1" w:semiHidden="0" w:uiPriority="66" w:unhideWhenUsed="0"/>
+    <w:lsdException w:name="Medium Grid 1 Accent 1" w:semiHidden="0" w:uiPriority="67" w:unhideWhenUsed="0"/>
+    <w:lsdException w:name="Medium Grid 2 Accent 1" w:semiHidden="0" w:uiPriority="68" w:unhideWhenUsed="0"/>
+    <w:lsdException w:name="Medium Grid 3 Accent 1" w:semiHidden="0" w:uiPriority="69" w:unhideWhenUsed="0"/>
+    <w:lsdException w:name="Dark List Accent 1" w:semiHidden="0" w:uiPriority="70" w:unhideWhenUsed="0"/>
+    <w:lsdException w:name="Colorful Shading Accent 1" w:semiHidden="0" w:uiPriority="71" w:unhideWhenUsed="0"/>
+    <w:lsdException w:name="Colorful List Accent 1" w:semiHidden="0" w:uiPriority="72" w:unhideWhenUsed="0"/>
+    <w:lsdException w:name="Colorful Grid Accent 1" w:semiHidden="0" w:uiPriority="73" w:unhideWhenUsed="0"/>
+    <w:lsdException w:name="Light Shading Accent 2" w:semiHidden="0" w:uiPriority="60" w:unhideWhenUsed="0"/>
+    <w:lsdException w:name="Light List Accent 2" w:semiHidden="0" w:uiPriority="61" w:unhideWhenUsed="0"/>
+    <w:lsdException w:name="Light Grid Accent 2" w:semiHidden="0" w:uiPriority="62" w:unhideWhenUsed="0"/>
+    <w:lsdException w:name="Medium Shading 1 Accent 2" w:semiHidden="0" w:uiPriority="63" w:unhideWhenUsed="0"/>
+    <w:lsdException w:name="Medium Shading 2 Accent 2" w:semiHidden="0" w:uiPriority="64" w:unhideWhenUsed="0"/>
+    <w:lsdException w:name="Medium List 1 Accent 2" w:semiHidden="0" w:uiPriority="65" w:unhideWhenUsed="0"/>
+    <w:lsdException w:name="Medium List 2 Accent 2" w:semiHidden="0" w:uiPriority="66" w:unhideWhenUsed="0"/>
+    <w:lsdException w:name="Medium Grid 1 Accent 2" w:semiHidden="0" w:uiPriority="67" w:unhideWhenUsed="0"/>
+    <w:lsdException w:name="Medium Grid 2 Accent 2" w:semiHidden="0" w:uiPriority="68" w:unhideWhenUsed="0"/>
+    <w:lsdException w:name="Medium Grid 3 Accent 2" w:semiHidden="0" w:uiPriority="69" w:unhideWhenUsed="0"/>
+    <w:lsdException w:name="Dark List Accent 2" w:semiHidden="0" w:uiPriority="70" w:unhideWhenUsed="0"/>
+    <w:lsdException w:name="Colorful Shading Accent 2" w:semiHidden="0" w:uiPriority="71" w:unhideWhenUsed="0"/>
+    <w:lsdException w:name="Colorful List Accent 2" w:semiHidden="0" w:uiPriority="72" w:unhideWhenUsed="0"/>
+    <w:lsdException w:name="Colorful Grid Accent 2" w:semiHidden="0" w:uiPriority="73" w:unhideWhenUsed="0"/>
+    <w:lsdException w:name="Light Shading Accent 3" w:semiHidden="0" w:uiPriority="60" w:unhideWhenUsed="0"/>
+    <w:lsdException w:name="Light List Accent 3" w:semiHidden="0" w:uiPriority="61" w:unhideWhenUsed="0"/>
+    <w:lsdException w:name="Light Grid Accent 3" w:semiHidden="0" w:uiPriority="62" w:unhideWhenUsed="0"/>
+    <w:lsdException w:name="Medium Shading 1 Accent 3" w:semiHidden="0" w:uiPriority="63" w:unhideWhenUsed="0"/>
+    <w:lsdException w:name="Medium Shading 2 Accent 3" w:semiHidden="0" w:uiPriority="64" w:unhideWhenUsed="0"/>
+    <w:lsdException w:name="Medium List 1 Accent 3" w:semiHidden="0" w:uiPriority="65" w:unhideWhenUsed="0"/>
+    <w:lsdException w:name="Medium List 2 Accent 3" w:semiHidden="0" w:uiPriority="66" w:unhideWhenUsed="0"/>
+    <w:lsdException w:name="Medium Grid 1 Accent 3" w:semiHidden="0" w:uiPriority="67" w:unhideWhenUsed="0"/>
+    <w:lsdException w:name="Medium Grid 2 Accent 3" w:semiHidden="0" w:uiPriority="68" w:unhideWhenUsed="0"/>
+    <w:lsdException w:name="Medium Grid 3 Accent 3" w:semiHidden="0" w:uiPriority="69" w:unhideWhenUsed="0"/>
+    <w:lsdException w:name="Dark List Accent 3" w:semiHidden="0" w:uiPriority="70" w:unhideWhenUsed="0"/>
+    <w:lsdException w:name="Colorful Shading Accent 3" w:semiHidden="0" w:uiPriority="71" w:unhideWhenUsed="0"/>
+    <w:lsdException w:name="Colorful List Accent 3" w:semiHidden="0" w:uiPriority="72" w:unhideWhenUsed="0"/>
+    <w:lsdException w:name="Colorful Grid Accent 3" w:semiHidden="0" w:uiPriority="73" w:unhideWhenUsed="0"/>
+    <w:lsdException w:name="Light Shading Accent 4" w:semiHidden="0" w:uiPriority="60" w:unhideWhenUsed="0"/>
+    <w:lsdException w:name="Light List Accent 4" w:semiHidden="0" w:uiPriority="61" w:unhideWhenUsed="0"/>
+    <w:lsdException w:name="Light Grid Accent 4" w:semiHidden="0" w:uiPriority="62" w:unhideWhenUsed="0"/>
+    <w:lsdException w:name="Medium Shading 1 Accent 4" w:semiHidden="0" w:uiPriority="63" w:unhideWhenUsed="0"/>
+    <w:lsdException w:name="Medium Shading 2 Accent 4" w:semiHidden="0" w:uiPriority="64" w:unhideWhenUsed="0"/>
+    <w:lsdException w:name="Medium List 1 Accent 4" w:semiHidden="0" w:uiPriority="65" w:unhideWhenUsed="0"/>
+    <w:lsdException w:name="Medium List 2 Accent 4" w:semiHidden="0" w:uiPriority="66" w:unhideWhenUsed="0"/>
+    <w:lsdException w:name="Medium Grid 1 Accent 4" w:semiHidden="0" w:uiPriority="67" w:unhideWhenUsed="0"/>
+    <w:lsdException w:name="Medium Grid 2 Accent 4" w:semiHidden="0" w:uiPriority="68" w:unhideWhenUsed="0"/>
+    <w:lsdException w:name="Medium Grid 3 Accent 4" w:semiHidden="0" w:uiPriority="69" w:unhideWhenUsed="0"/>
+    <w:lsdException w:name="Dark List Accent 4" w:semiHidden="0" w:uiPriority="70" w:unhideWhenUsed="0"/>
+    <w:lsdException w:name="Colorful Shading Accent 4" w:semiHidden="0" w:uiPriority="71" w:unhideWhenUsed="0"/>
+    <w:lsdException w:name="Colorful List Accent 4" w:semiHidden="0" w:uiPriority="72" w:unhideWhenUsed="0"/>
+    <w:lsdException w:name="Colorful Grid Accent 4" w:semiHidden="0" w:uiPriority="73" w:unhideWhenUsed="0"/>
+    <w:lsdException w:name="Light Shading Accent 5" w:semiHidden="0" w:uiPriority="60" w:unhideWhenUsed="0"/>
+    <w:lsdException w:name="Light List Accent 5" w:semiHidden="0" w:uiPriority="61" w:unhideWhenUsed="0"/>
+    <w:lsdException w:name="Light Grid Accent 5" w:semiHidden="0" w:uiPriority="62" w:unhideWhenUsed="0"/>
+    <w:lsdException w:name="Medium Shading 1 Accent 5" w:semiHidden="0" w:uiPriority="63" w:unhideWhenUsed="0"/>
+    <w:lsdException w:name="Medium Shading 2 Accent 5" w:semiHidden="0" w:uiPriority="64" w:unhideWhenUsed="0"/>
+    <w:lsdException w:name="Medium List 1 Accent 5" w:semiHidden="0" w:uiPriority="65" w:unhideWhenUsed="0"/>
+    <w:lsdException w:name="Medium List 2 Accent 5" w:semiHidden="0" w:uiPriority="66" w:unhideWhenUsed="0"/>
+    <w:lsdException w:name="Medium Grid 1 Accent 5" w:semiHidden="0" w:uiPriority="67" w:unhideWhenUsed="0"/>
+    <w:lsdException w:name="Medium Grid 2 Accent 5" w:semiHidden="0" w:uiPriority="68" w:unhideWhenUsed="0"/>
+    <w:lsdException w:name="Medium Grid 3 Accent 5" w:semiHidden="0" w:uiPriority="69" w:unhideWhenUsed="0"/>
+    <w:lsdException w:name="Dark List Accent 5" w:semiHidden="0" w:uiPriority="70" w:unhideWhenUsed="0"/>
+    <w:lsdException w:name="Colorful Shading Accent 5" w:semiHidden="0" w:uiPriority="71" w:unhideWhenUsed="0"/>
+    <w:lsdException w:name="Colorful List Accent 5" w:semiHidden="0" w:uiPriority="72" w:unhideWhenUsed="0"/>
+    <w:lsdException w:name="Colorful Grid Accent 5" w:semiHidden="0" w:uiPriority="73" w:unhideWhenUsed="0"/>
+    <w:lsdException w:name="Light Shading Accent 6" w:semiHidden="0" w:uiPriority="60" w:unhideWhenUsed="0"/>
+    <w:lsdException w:name="Light List Accent 6" w:semiHidden="0" w:uiPriority="61" w:unhideWhenUsed="0"/>
+    <w:lsdException w:name="Light Grid Accent 6" w:semiHidden="0" w:uiPriority="62" w:unhideWhenUsed="0"/>
+    <w:lsdException w:name="Medium Shading 1 Accent 6" w:semiHidden="0" w:uiPriority="63" w:unhideWhenUsed="0"/>
+    <w:lsdException w:name="Medium Shading 2 Accent 6" w:semiHidden="0" w:uiPriority="64" w:unhideWhenUsed="0"/>
+    <w:lsdException w:name="Medium List 1 Accent 6" w:semiHidden="0" w:uiPriority="65" w:unhideWhenUsed="0"/>
+    <w:lsdException w:name="Medium List 2 Accent 6" w:semiHidden="0" w:uiPriority="66" w:unhideWhenUsed="0"/>
+    <w:lsdException w:name="Medium Grid 1 Accent 6" w:semiHidden="0" w:uiPriority="67" w:unhideWhenUsed="0"/>
+    <w:lsdException w:name="Medium Grid 2 Accent 6" w:semiHidden="0" w:uiPriority="68" w:unhideWhenUsed="0"/>
+    <w:lsdException w:name="Medium Grid 3 Accent 6" w:semiHidden="0" w:uiPriority="69" w:unhideWhenUsed="0"/>
+    <w:lsdException w:name="Dark List Accent 6" w:semiHidden="0" w:uiPriority="70" w:unhideWhenUsed="0"/>
+    <w:lsdException w:name="Colorful Shading Accent 6" w:semiHidden="0" w:uiPriority="71" w:unhideWhenUsed="0"/>
+    <w:lsdException w:name="Colorful List Accent 6" w:semiHidden="0" w:uiPriority="72" w:unhideWhenUsed="0"/>
+    <w:lsdException w:name="Colorful Grid Accent 6" w:semiHidden="0" w:uiPriority="73" w:unhideWhenUsed="0"/>
+    <w:lsdException w:name="Subtle Emphasis" w:semiHidden="0" w:uiPriority="19" w:unhideWhenUsed="0" w:qFormat="1"/>
+    <w:lsdException w:name="Intense Emphasis" w:semiHidden="0" w:uiPriority="21" w:unhideWhenUsed="0" w:qFormat="1"/>
+    <w:lsdException w:name="Subtle Reference" w:semiHidden="0" w:uiPriority="31" w:unhideWhenUsed="0" w:qFormat="1"/>
+    <w:lsdException w:name="Intense Reference" w:semiHidden="0" w:uiPriority="32" w:unhideWhenUsed="0" w:qFormat="1"/>
+    <w:lsdException w:name="Book Title" w:semiHidden="0" w:uiPriority="33" w:unhideWhenUsed="0" w:qFormat="1"/>
+    <w:lsdException w:name="Bibliography" w:uiPriority="37"/>
+    <w:lsdException w:name="TOC Heading" w:uiPriority="39" w:qFormat="1"/>
   </w:latentStyles>
   <w:style w:type="paragraph" w:default="1" w:styleId="a">
     <w:name w:val="Normal"/>
     <w:qFormat/>
+    <w:rsid w:val="00616ADC"/>
   </w:style>
   <w:style w:type="character" w:default="1" w:styleId="a0">
     <w:name w:val="Default Paragraph Font"/>
@@ -7817,6 +8580,7 @@
     <w:uiPriority w:val="99"/>
     <w:semiHidden/>
     <w:unhideWhenUsed/>
+    <w:qFormat/>
     <w:tblPr>
       <w:tblInd w:w="0" w:type="dxa"/>
       <w:tblCellMar>
@@ -7855,7 +8619,7 @@
       <w:u w:val="single"/>
     </w:rPr>
   </w:style>
-  <w:style w:type="character" w:styleId="a5">
+  <w:style w:type="character" w:customStyle="1" w:styleId="UnresolvedMention">
     <w:name w:val="Unresolved Mention"/>
     <w:basedOn w:val="a0"/>
     <w:uiPriority w:val="99"/>
@@ -7867,10 +8631,10 @@
       <w:shd w:val="clear" w:color="auto" w:fill="E6E6E6"/>
     </w:rPr>
   </w:style>
-  <w:style w:type="paragraph" w:styleId="a6">
+  <w:style w:type="paragraph" w:styleId="a5">
     <w:name w:val="header"/>
     <w:basedOn w:val="a"/>
-    <w:link w:val="a7"/>
+    <w:link w:val="a6"/>
     <w:uiPriority w:val="99"/>
     <w:unhideWhenUsed/>
     <w:rsid w:val="003640A2"/>
@@ -7882,17 +8646,17 @@
       <w:spacing w:after="0" w:line="240" w:lineRule="auto"/>
     </w:pPr>
   </w:style>
-  <w:style w:type="character" w:customStyle="1" w:styleId="a7">
+  <w:style w:type="character" w:customStyle="1" w:styleId="a6">
     <w:name w:val="Горен колонтитул Знак"/>
     <w:basedOn w:val="a0"/>
-    <w:link w:val="a6"/>
+    <w:link w:val="a5"/>
     <w:uiPriority w:val="99"/>
     <w:rsid w:val="003640A2"/>
   </w:style>
-  <w:style w:type="paragraph" w:styleId="a8">
+  <w:style w:type="paragraph" w:styleId="a7">
     <w:name w:val="footer"/>
     <w:basedOn w:val="a"/>
-    <w:link w:val="a9"/>
+    <w:link w:val="a8"/>
     <w:uiPriority w:val="99"/>
     <w:unhideWhenUsed/>
     <w:rsid w:val="003640A2"/>
@@ -7904,10 +8668,10 @@
       <w:spacing w:after="0" w:line="240" w:lineRule="auto"/>
     </w:pPr>
   </w:style>
-  <w:style w:type="character" w:customStyle="1" w:styleId="a9">
+  <w:style w:type="character" w:customStyle="1" w:styleId="a8">
     <w:name w:val="Долен колонтитул Знак"/>
     <w:basedOn w:val="a0"/>
-    <w:link w:val="a8"/>
+    <w:link w:val="a7"/>
     <w:uiPriority w:val="99"/>
     <w:rsid w:val="003640A2"/>
   </w:style>
@@ -7957,7 +8721,7 @@
     </a:clrScheme>
     <a:fontScheme name="Оffice">
       <a:majorFont>
-        <a:latin typeface="Calibri Light" panose="020F0302020204030204"/>
+        <a:latin typeface="Calibri Light"/>
         <a:ea typeface=""/>
         <a:cs typeface=""/>
         <a:font script="Jpan" typeface="游ゴシック Light"/>
@@ -8009,7 +8773,7 @@
         <a:font script="Tfng" typeface="Ebrima"/>
       </a:majorFont>
       <a:minorFont>
-        <a:latin typeface="Calibri" panose="020F0502020204030204"/>
+        <a:latin typeface="Calibri"/>
         <a:ea typeface=""/>
         <a:cs typeface=""/>
         <a:font script="Jpan" typeface="游明朝"/>
@@ -8203,7 +8967,7 @@
   <a:extraClrSchemeLst/>
   <a:extLst>
     <a:ext uri="{05A4C25C-085E-4340-85A3-A5531E510DB2}">
-      <thm15:themeFamily xmlns:thm15="http://schemas.microsoft.com/office/thememl/2012/main" name="Office Theme" id="{62F939B6-93AF-4DB8-9C6B-D6C7DFDC589F}" vid="{4A3C46E8-61CC-4603-A589-7422A47A8E4A}"/>
+      <thm15:themeFamily xmlns:thm15="http://schemas.microsoft.com/office/thememl/2012/main" xmlns="" name="Office Theme" id="{62F939B6-93AF-4DB8-9C6B-D6C7DFDC589F}" vid="{4A3C46E8-61CC-4603-A589-7422A47A8E4A}"/>
     </a:ext>
   </a:extLst>
 </a:theme>

</xml_diff>